<commit_message>
Informe v2 + diagrama de clases
</commit_message>
<xml_diff>
--- a/informes/Lab2-Informe (Zurita-Marengo-Cisneros).docx
+++ b/informes/Lab2-Informe (Zurita-Marengo-Cisneros).docx
@@ -1,6 +1,6 @@
 
 <file path=word/document.xml><?xml version="1.0" encoding="utf-8"?>
-<w:document xmlns:wpc="http://schemas.microsoft.com/office/word/2010/wordprocessingCanvas" xmlns:cx="http://schemas.microsoft.com/office/drawing/2014/chartex" xmlns:cx1="http://schemas.microsoft.com/office/drawing/2015/9/8/chartex" xmlns:mc="http://schemas.openxmlformats.org/markup-compatibility/2006" xmlns:o="urn:schemas-microsoft-com:office:office" xmlns:r="http://schemas.openxmlformats.org/officeDocument/2006/relationships" xmlns:m="http://schemas.openxmlformats.org/officeDocument/2006/math" xmlns:v="urn:schemas-microsoft-com:vml" xmlns:wp14="http://schemas.microsoft.com/office/word/2010/wordprocessingDrawing" xmlns:wp="http://schemas.openxmlformats.org/drawingml/2006/wordprocessingDrawing" xmlns:w10="urn:schemas-microsoft-com:office:word" xmlns:w="http://schemas.openxmlformats.org/wordprocessingml/2006/main" xmlns:w14="http://schemas.microsoft.com/office/word/2010/wordml" xmlns:w15="http://schemas.microsoft.com/office/word/2012/wordml" xmlns:w16se="http://schemas.microsoft.com/office/word/2015/wordml/symex" xmlns:wpg="http://schemas.microsoft.com/office/word/2010/wordprocessingGroup" xmlns:wpi="http://schemas.microsoft.com/office/word/2010/wordprocessingInk" xmlns:wne="http://schemas.microsoft.com/office/word/2006/wordml" xmlns:wps="http://schemas.microsoft.com/office/word/2010/wordprocessingShape" mc:Ignorable="w14 w15 w16se wp14">
+<w:document xmlns:wpc="http://schemas.microsoft.com/office/word/2010/wordprocessingCanvas" xmlns:cx="http://schemas.microsoft.com/office/drawing/2014/chartex" xmlns:cx1="http://schemas.microsoft.com/office/drawing/2015/9/8/chartex" xmlns:cx2="http://schemas.microsoft.com/office/drawing/2015/10/21/chartex" xmlns:cx3="http://schemas.microsoft.com/office/drawing/2016/5/9/chartex" xmlns:cx4="http://schemas.microsoft.com/office/drawing/2016/5/10/chartex" xmlns:cx5="http://schemas.microsoft.com/office/drawing/2016/5/11/chartex" xmlns:cx6="http://schemas.microsoft.com/office/drawing/2016/5/12/chartex" xmlns:cx7="http://schemas.microsoft.com/office/drawing/2016/5/13/chartex" xmlns:cx8="http://schemas.microsoft.com/office/drawing/2016/5/14/chartex" xmlns:mc="http://schemas.openxmlformats.org/markup-compatibility/2006" xmlns:aink="http://schemas.microsoft.com/office/drawing/2016/ink" xmlns:am3d="http://schemas.microsoft.com/office/drawing/2017/model3d" xmlns:o="urn:schemas-microsoft-com:office:office" xmlns:r="http://schemas.openxmlformats.org/officeDocument/2006/relationships" xmlns:m="http://schemas.openxmlformats.org/officeDocument/2006/math" xmlns:v="urn:schemas-microsoft-com:vml" xmlns:wp14="http://schemas.microsoft.com/office/word/2010/wordprocessingDrawing" xmlns:wp="http://schemas.openxmlformats.org/drawingml/2006/wordprocessingDrawing" xmlns:w10="urn:schemas-microsoft-com:office:word" xmlns:w="http://schemas.openxmlformats.org/wordprocessingml/2006/main" xmlns:w14="http://schemas.microsoft.com/office/word/2010/wordml" xmlns:w15="http://schemas.microsoft.com/office/word/2012/wordml" xmlns:w16cex="http://schemas.microsoft.com/office/word/2018/wordml/cex" xmlns:w16cid="http://schemas.microsoft.com/office/word/2016/wordml/cid" xmlns:w16="http://schemas.microsoft.com/office/word/2018/wordml" xmlns:w16se="http://schemas.microsoft.com/office/word/2015/wordml/symex" xmlns:wpg="http://schemas.microsoft.com/office/word/2010/wordprocessingGroup" xmlns:wpi="http://schemas.microsoft.com/office/word/2010/wordprocessingInk" xmlns:wne="http://schemas.microsoft.com/office/word/2006/wordml" xmlns:wps="http://schemas.microsoft.com/office/word/2010/wordprocessingShape" mc:Ignorable="w14 w15 w16se w16cid w16 w16cex wp14">
   <w:body>
     <w:p>
       <w:pPr>
@@ -13,6 +13,8 @@
           <w:szCs w:val="48"/>
         </w:rPr>
       </w:pPr>
+      <w:bookmarkStart w:id="0" w:name="_Hlk71147755"/>
+      <w:bookmarkEnd w:id="0"/>
       <w:r>
         <w:rPr>
           <w:rFonts w:ascii="Times New Roman" w:hAnsi="Times New Roman" w:cs="Times New Roman"/>
@@ -111,14 +113,16 @@
           <w:b/>
           <w:sz w:val="44"/>
           <w:szCs w:val="44"/>
-        </w:rPr>
-      </w:pPr>
-      <w:r>
-        <w:rPr>
-          <w:rFonts w:ascii="Times New Roman" w:hAnsi="Times New Roman" w:cs="Times New Roman"/>
-          <w:b/>
-          <w:sz w:val="44"/>
-          <w:szCs w:val="44"/>
+          <w:u w:val="single"/>
+        </w:rPr>
+      </w:pPr>
+      <w:r>
+        <w:rPr>
+          <w:rFonts w:ascii="Times New Roman" w:hAnsi="Times New Roman" w:cs="Times New Roman"/>
+          <w:b/>
+          <w:sz w:val="44"/>
+          <w:szCs w:val="44"/>
+          <w:u w:val="single"/>
         </w:rPr>
         <w:t xml:space="preserve">Alumnos: </w:t>
       </w:r>
@@ -148,6 +152,22 @@
           <w:szCs w:val="44"/>
         </w:rPr>
       </w:pPr>
+      <w:r>
+        <w:rPr>
+          <w:rFonts w:ascii="Times New Roman" w:hAnsi="Times New Roman" w:cs="Times New Roman"/>
+          <w:sz w:val="44"/>
+          <w:szCs w:val="44"/>
+        </w:rPr>
+        <w:t>José</w:t>
+      </w:r>
+      <w:r>
+        <w:rPr>
+          <w:rFonts w:ascii="Times New Roman" w:hAnsi="Times New Roman" w:cs="Times New Roman"/>
+          <w:sz w:val="44"/>
+          <w:szCs w:val="44"/>
+        </w:rPr>
+        <w:t xml:space="preserve"> Eduardo </w:t>
+      </w:r>
       <w:proofErr w:type="spellStart"/>
       <w:r>
         <w:rPr>
@@ -155,7 +175,7 @@
           <w:sz w:val="44"/>
           <w:szCs w:val="44"/>
         </w:rPr>
-        <w:t>Jose</w:t>
+        <w:t>Licla</w:t>
       </w:r>
       <w:proofErr w:type="spellEnd"/>
       <w:r>
@@ -164,113 +184,152 @@
           <w:sz w:val="44"/>
           <w:szCs w:val="44"/>
         </w:rPr>
-        <w:t xml:space="preserve"> Eduardo </w:t>
-      </w:r>
+        <w:t xml:space="preserve"> Cisneros</w:t>
+      </w:r>
+    </w:p>
+    <w:p>
+      <w:pPr>
+        <w:rPr>
+          <w:rFonts w:ascii="Times New Roman" w:hAnsi="Times New Roman" w:cs="Times New Roman"/>
+          <w:sz w:val="44"/>
+          <w:szCs w:val="44"/>
+        </w:rPr>
+      </w:pPr>
+      <w:r>
+        <w:rPr>
+          <w:rFonts w:ascii="Times New Roman" w:hAnsi="Times New Roman" w:cs="Times New Roman"/>
+          <w:sz w:val="44"/>
+          <w:szCs w:val="44"/>
+        </w:rPr>
+        <w:t>Zurita</w:t>
+      </w:r>
+      <w:r>
+        <w:rPr>
+          <w:rFonts w:ascii="Times New Roman" w:hAnsi="Times New Roman" w:cs="Times New Roman"/>
+          <w:sz w:val="44"/>
+          <w:szCs w:val="44"/>
+        </w:rPr>
+        <w:t xml:space="preserve"> Maximiliano</w:t>
+      </w:r>
+      <w:r>
+        <w:rPr>
+          <w:rFonts w:ascii="Times New Roman" w:hAnsi="Times New Roman" w:cs="Times New Roman"/>
+          <w:sz w:val="44"/>
+          <w:szCs w:val="44"/>
+        </w:rPr>
+        <w:t>.</w:t>
+      </w:r>
+    </w:p>
+    <w:p>
+      <w:pPr>
+        <w:rPr>
+          <w:rFonts w:ascii="Times New Roman" w:hAnsi="Times New Roman" w:cs="Times New Roman"/>
+          <w:b/>
+          <w:bCs/>
+          <w:sz w:val="44"/>
+          <w:szCs w:val="44"/>
+          <w:u w:val="single"/>
+        </w:rPr>
+      </w:pPr>
+      <w:r>
+        <w:rPr>
+          <w:rFonts w:ascii="Times New Roman" w:hAnsi="Times New Roman" w:cs="Times New Roman"/>
+          <w:b/>
+          <w:bCs/>
+          <w:sz w:val="44"/>
+          <w:szCs w:val="44"/>
+          <w:u w:val="single"/>
+        </w:rPr>
+        <w:t>Nombre Equipo:</w:t>
+      </w:r>
+    </w:p>
+    <w:p>
+      <w:pPr>
+        <w:rPr>
+          <w:rFonts w:ascii="Times New Roman" w:hAnsi="Times New Roman" w:cs="Times New Roman"/>
+          <w:bCs/>
+          <w:sz w:val="44"/>
+          <w:szCs w:val="44"/>
+        </w:rPr>
+      </w:pPr>
       <w:proofErr w:type="spellStart"/>
       <w:r>
         <w:rPr>
           <w:rFonts w:ascii="Times New Roman" w:hAnsi="Times New Roman" w:cs="Times New Roman"/>
-          <w:sz w:val="44"/>
-          <w:szCs w:val="44"/>
-        </w:rPr>
-        <w:t>Licla</w:t>
+          <w:bCs/>
+          <w:sz w:val="44"/>
+          <w:szCs w:val="44"/>
+        </w:rPr>
+        <w:t>OverPowered</w:t>
       </w:r>
       <w:proofErr w:type="spellEnd"/>
       <w:r>
         <w:rPr>
           <w:rFonts w:ascii="Times New Roman" w:hAnsi="Times New Roman" w:cs="Times New Roman"/>
-          <w:sz w:val="44"/>
-          <w:szCs w:val="44"/>
-        </w:rPr>
-        <w:t xml:space="preserve"> Cisneros</w:t>
-      </w:r>
-    </w:p>
-    <w:p>
-      <w:pPr>
-        <w:rPr>
-          <w:rFonts w:ascii="Times New Roman" w:hAnsi="Times New Roman" w:cs="Times New Roman"/>
-          <w:sz w:val="44"/>
-          <w:szCs w:val="44"/>
-        </w:rPr>
-      </w:pPr>
-      <w:r>
-        <w:rPr>
-          <w:rFonts w:ascii="Times New Roman" w:hAnsi="Times New Roman" w:cs="Times New Roman"/>
-          <w:sz w:val="44"/>
-          <w:szCs w:val="44"/>
-        </w:rPr>
-        <w:t>Zurita</w:t>
-      </w:r>
-      <w:r>
-        <w:rPr>
-          <w:rFonts w:ascii="Times New Roman" w:hAnsi="Times New Roman" w:cs="Times New Roman"/>
-          <w:sz w:val="44"/>
-          <w:szCs w:val="44"/>
-        </w:rPr>
-        <w:t xml:space="preserve"> Maximiliano</w:t>
-      </w:r>
-      <w:r>
-        <w:rPr>
-          <w:rFonts w:ascii="Times New Roman" w:hAnsi="Times New Roman" w:cs="Times New Roman"/>
-          <w:sz w:val="44"/>
-          <w:szCs w:val="44"/>
-        </w:rPr>
-        <w:t>.</w:t>
-      </w:r>
-    </w:p>
-    <w:p>
-      <w:pPr>
-        <w:rPr>
-          <w:rFonts w:ascii="Times New Roman" w:hAnsi="Times New Roman" w:cs="Times New Roman"/>
-          <w:b/>
-          <w:sz w:val="44"/>
-          <w:szCs w:val="44"/>
-        </w:rPr>
-      </w:pPr>
-    </w:p>
-    <w:p>
-      <w:pPr>
-        <w:rPr>
-          <w:rFonts w:ascii="Times New Roman" w:hAnsi="Times New Roman" w:cs="Times New Roman"/>
-          <w:b/>
-          <w:sz w:val="44"/>
-          <w:szCs w:val="44"/>
-        </w:rPr>
-      </w:pPr>
-      <w:r>
-        <w:rPr>
-          <w:rFonts w:ascii="Times New Roman" w:hAnsi="Times New Roman" w:cs="Times New Roman"/>
-          <w:b/>
-          <w:sz w:val="44"/>
-          <w:szCs w:val="44"/>
-        </w:rPr>
-        <w:t>Profesores:</w:t>
-      </w:r>
-      <w:r>
-        <w:rPr>
-          <w:rFonts w:ascii="Times New Roman" w:hAnsi="Times New Roman" w:cs="Times New Roman"/>
-          <w:b/>
+          <w:bCs/>
           <w:sz w:val="44"/>
           <w:szCs w:val="44"/>
         </w:rPr>
         <w:t xml:space="preserve"> </w:t>
       </w:r>
-    </w:p>
-    <w:p>
-      <w:pPr>
-        <w:rPr>
-          <w:rFonts w:ascii="Times New Roman" w:hAnsi="Times New Roman" w:cs="Times New Roman"/>
-          <w:sz w:val="44"/>
-          <w:szCs w:val="44"/>
-        </w:rPr>
-      </w:pPr>
-      <w:r>
-        <w:rPr>
-          <w:rFonts w:ascii="Times New Roman" w:hAnsi="Times New Roman" w:cs="Times New Roman"/>
+      <w:proofErr w:type="spellStart"/>
+      <w:r>
+        <w:rPr>
+          <w:rFonts w:ascii="Times New Roman" w:hAnsi="Times New Roman" w:cs="Times New Roman"/>
+          <w:bCs/>
+          <w:sz w:val="44"/>
+          <w:szCs w:val="44"/>
+        </w:rPr>
+        <w:t>Team</w:t>
+      </w:r>
+      <w:proofErr w:type="spellEnd"/>
+    </w:p>
+    <w:p>
+      <w:pPr>
+        <w:rPr>
+          <w:rFonts w:ascii="Times New Roman" w:hAnsi="Times New Roman" w:cs="Times New Roman"/>
+          <w:b/>
+          <w:sz w:val="44"/>
+          <w:szCs w:val="44"/>
+        </w:rPr>
+      </w:pPr>
+    </w:p>
+    <w:p>
+      <w:pPr>
+        <w:rPr>
+          <w:rFonts w:ascii="Times New Roman" w:hAnsi="Times New Roman" w:cs="Times New Roman"/>
+          <w:b/>
           <w:sz w:val="44"/>
           <w:szCs w:val="44"/>
           <w:u w:val="single"/>
         </w:rPr>
+      </w:pPr>
+      <w:r>
+        <w:rPr>
+          <w:rFonts w:ascii="Times New Roman" w:hAnsi="Times New Roman" w:cs="Times New Roman"/>
+          <w:b/>
+          <w:sz w:val="44"/>
+          <w:szCs w:val="44"/>
+          <w:u w:val="single"/>
+        </w:rPr>
+        <w:t xml:space="preserve">Profesores: </w:t>
+      </w:r>
+    </w:p>
+    <w:p>
+      <w:pPr>
+        <w:rPr>
+          <w:rFonts w:ascii="Times New Roman" w:hAnsi="Times New Roman" w:cs="Times New Roman"/>
+          <w:sz w:val="44"/>
+          <w:szCs w:val="44"/>
+        </w:rPr>
+      </w:pPr>
+      <w:r>
+        <w:rPr>
+          <w:rFonts w:ascii="Times New Roman" w:hAnsi="Times New Roman" w:cs="Times New Roman"/>
+          <w:sz w:val="44"/>
+          <w:szCs w:val="44"/>
+          <w:u w:val="single"/>
+        </w:rPr>
         <w:t>Profesor adjunto:</w:t>
       </w:r>
       <w:r>
@@ -355,285 +414,368 @@
     </w:p>
     <w:p>
       <w:pPr>
-        <w:rPr>
-          <w:rFonts w:ascii="Times New Roman" w:hAnsi="Times New Roman" w:cs="Times New Roman"/>
-          <w:b/>
-          <w:sz w:val="44"/>
-          <w:szCs w:val="44"/>
-        </w:rPr>
-      </w:pPr>
-    </w:p>
-    <w:p>
-      <w:pPr>
-        <w:rPr>
-          <w:rFonts w:ascii="Times New Roman" w:hAnsi="Times New Roman" w:cs="Times New Roman"/>
-          <w:b/>
-          <w:sz w:val="44"/>
-          <w:szCs w:val="44"/>
-        </w:rPr>
-      </w:pPr>
-    </w:p>
-    <w:p>
-      <w:pPr>
-        <w:jc w:val="both"/>
-        <w:rPr>
-          <w:rFonts w:ascii="Times New Roman" w:hAnsi="Times New Roman" w:cs="Times New Roman"/>
-          <w:b/>
-          <w:sz w:val="44"/>
-          <w:szCs w:val="44"/>
-        </w:rPr>
-      </w:pPr>
-      <w:r>
-        <w:rPr>
-          <w:rFonts w:ascii="Times New Roman" w:hAnsi="Times New Roman" w:cs="Times New Roman"/>
-          <w:b/>
+        <w:jc w:val="center"/>
+        <w:rPr>
+          <w:rFonts w:ascii="Times New Roman" w:hAnsi="Times New Roman" w:cs="Times New Roman"/>
+          <w:b/>
+          <w:sz w:val="44"/>
+          <w:szCs w:val="44"/>
+        </w:rPr>
+      </w:pPr>
+      <w:r>
+        <w:rPr>
+          <w:rFonts w:ascii="Times New Roman" w:hAnsi="Times New Roman" w:cs="Times New Roman"/>
+          <w:b/>
+          <w:noProof/>
           <w:sz w:val="44"/>
           <w:szCs w:val="44"/>
         </w:rPr>
         <w:lastRenderedPageBreak/>
+        <w:drawing>
+          <wp:inline distT="0" distB="0" distL="0" distR="0" wp14:anchorId="44A5B35F" wp14:editId="4C412DE7">
+            <wp:extent cx="5263116" cy="3521115"/>
+            <wp:effectExtent l="0" t="0" r="0" b="3175"/>
+            <wp:docPr id="2" name="Imagen 2"/>
+            <wp:cNvGraphicFramePr>
+              <a:graphicFrameLocks xmlns:a="http://schemas.openxmlformats.org/drawingml/2006/main" noChangeAspect="1"/>
+            </wp:cNvGraphicFramePr>
+            <a:graphic xmlns:a="http://schemas.openxmlformats.org/drawingml/2006/main">
+              <a:graphicData uri="http://schemas.openxmlformats.org/drawingml/2006/picture">
+                <pic:pic xmlns:pic="http://schemas.openxmlformats.org/drawingml/2006/picture">
+                  <pic:nvPicPr>
+                    <pic:cNvPr id="0" name="Picture 1"/>
+                    <pic:cNvPicPr>
+                      <a:picLocks noChangeAspect="1" noChangeArrowheads="1"/>
+                    </pic:cNvPicPr>
+                  </pic:nvPicPr>
+                  <pic:blipFill>
+                    <a:blip r:embed="rId7">
+                      <a:extLst>
+                        <a:ext uri="{28A0092B-C50C-407E-A947-70E740481C1C}">
+                          <a14:useLocalDpi xmlns:a14="http://schemas.microsoft.com/office/drawing/2010/main" val="0"/>
+                        </a:ext>
+                      </a:extLst>
+                    </a:blip>
+                    <a:srcRect/>
+                    <a:stretch>
+                      <a:fillRect/>
+                    </a:stretch>
+                  </pic:blipFill>
+                  <pic:spPr bwMode="auto">
+                    <a:xfrm>
+                      <a:off x="0" y="0"/>
+                      <a:ext cx="5370989" cy="3593284"/>
+                    </a:xfrm>
+                    <a:prstGeom prst="rect">
+                      <a:avLst/>
+                    </a:prstGeom>
+                    <a:noFill/>
+                    <a:ln>
+                      <a:noFill/>
+                    </a:ln>
+                  </pic:spPr>
+                </pic:pic>
+              </a:graphicData>
+            </a:graphic>
+          </wp:inline>
+        </w:drawing>
+      </w:r>
+    </w:p>
+    <w:p>
+      <w:pPr>
+        <w:jc w:val="both"/>
+        <w:rPr>
+          <w:rFonts w:ascii="Times New Roman" w:hAnsi="Times New Roman" w:cs="Times New Roman"/>
+          <w:b/>
+          <w:sz w:val="44"/>
+          <w:szCs w:val="44"/>
+        </w:rPr>
+      </w:pPr>
+      <w:r>
+        <w:rPr>
+          <w:rFonts w:ascii="Times New Roman" w:hAnsi="Times New Roman" w:cs="Times New Roman"/>
+          <w:b/>
+          <w:sz w:val="44"/>
+          <w:szCs w:val="44"/>
+        </w:rPr>
         <w:t>Historia:</w:t>
       </w:r>
     </w:p>
     <w:p>
       <w:pPr>
-        <w:jc w:val="both"/>
-        <w:rPr>
-          <w:rFonts w:ascii="Times New Roman" w:hAnsi="Times New Roman" w:cs="Times New Roman"/>
-          <w:sz w:val="24"/>
-          <w:szCs w:val="24"/>
-        </w:rPr>
-      </w:pPr>
-    </w:p>
-    <w:p>
-      <w:pPr>
-        <w:jc w:val="both"/>
-        <w:rPr>
-          <w:rFonts w:ascii="Times New Roman" w:hAnsi="Times New Roman" w:cs="Times New Roman"/>
-          <w:b/>
-          <w:sz w:val="24"/>
-          <w:szCs w:val="24"/>
-        </w:rPr>
-      </w:pPr>
-    </w:p>
-    <w:p>
-      <w:pPr>
-        <w:jc w:val="both"/>
-        <w:rPr>
-          <w:rFonts w:ascii="Times New Roman" w:hAnsi="Times New Roman" w:cs="Times New Roman"/>
-          <w:b/>
-          <w:sz w:val="24"/>
-          <w:szCs w:val="24"/>
-        </w:rPr>
-      </w:pPr>
-    </w:p>
-    <w:p>
-      <w:pPr>
-        <w:jc w:val="both"/>
-        <w:rPr>
-          <w:rFonts w:ascii="Times New Roman" w:hAnsi="Times New Roman" w:cs="Times New Roman"/>
-          <w:b/>
-          <w:sz w:val="24"/>
-          <w:szCs w:val="24"/>
-        </w:rPr>
-      </w:pPr>
-    </w:p>
-    <w:p>
-      <w:pPr>
-        <w:jc w:val="both"/>
-        <w:rPr>
-          <w:rFonts w:ascii="Times New Roman" w:hAnsi="Times New Roman" w:cs="Times New Roman"/>
-          <w:b/>
-          <w:sz w:val="24"/>
-          <w:szCs w:val="24"/>
-        </w:rPr>
-      </w:pPr>
-    </w:p>
-    <w:p>
-      <w:pPr>
-        <w:jc w:val="both"/>
-        <w:rPr>
-          <w:rFonts w:ascii="Times New Roman" w:hAnsi="Times New Roman" w:cs="Times New Roman"/>
-          <w:b/>
-          <w:sz w:val="24"/>
-          <w:szCs w:val="24"/>
-        </w:rPr>
-      </w:pPr>
-    </w:p>
-    <w:p>
-      <w:pPr>
-        <w:jc w:val="both"/>
-        <w:rPr>
-          <w:rFonts w:ascii="Times New Roman" w:hAnsi="Times New Roman" w:cs="Times New Roman"/>
-          <w:b/>
-          <w:sz w:val="24"/>
-          <w:szCs w:val="24"/>
-        </w:rPr>
-      </w:pPr>
-    </w:p>
-    <w:p>
-      <w:pPr>
-        <w:jc w:val="both"/>
-        <w:rPr>
-          <w:rFonts w:ascii="Times New Roman" w:hAnsi="Times New Roman" w:cs="Times New Roman"/>
-          <w:b/>
-          <w:sz w:val="24"/>
-          <w:szCs w:val="24"/>
-        </w:rPr>
-      </w:pPr>
-    </w:p>
-    <w:p>
-      <w:pPr>
-        <w:jc w:val="both"/>
-        <w:rPr>
-          <w:rFonts w:ascii="Times New Roman" w:hAnsi="Times New Roman" w:cs="Times New Roman"/>
-          <w:b/>
-          <w:sz w:val="24"/>
-          <w:szCs w:val="24"/>
-        </w:rPr>
-      </w:pPr>
-    </w:p>
-    <w:p>
-      <w:pPr>
-        <w:jc w:val="both"/>
-        <w:rPr>
-          <w:rFonts w:ascii="Times New Roman" w:hAnsi="Times New Roman" w:cs="Times New Roman"/>
-          <w:b/>
-          <w:sz w:val="24"/>
-          <w:szCs w:val="24"/>
-        </w:rPr>
-      </w:pPr>
-    </w:p>
-    <w:p>
-      <w:pPr>
-        <w:jc w:val="both"/>
-        <w:rPr>
-          <w:rFonts w:ascii="Times New Roman" w:hAnsi="Times New Roman" w:cs="Times New Roman"/>
-          <w:b/>
-          <w:sz w:val="24"/>
-          <w:szCs w:val="24"/>
-        </w:rPr>
-      </w:pPr>
-    </w:p>
-    <w:p>
-      <w:pPr>
-        <w:jc w:val="both"/>
-        <w:rPr>
-          <w:rFonts w:ascii="Times New Roman" w:hAnsi="Times New Roman" w:cs="Times New Roman"/>
-          <w:b/>
-          <w:sz w:val="24"/>
-          <w:szCs w:val="24"/>
-        </w:rPr>
-      </w:pPr>
-    </w:p>
-    <w:p>
-      <w:pPr>
-        <w:jc w:val="both"/>
-        <w:rPr>
-          <w:rFonts w:ascii="Times New Roman" w:hAnsi="Times New Roman" w:cs="Times New Roman"/>
-          <w:b/>
-          <w:sz w:val="24"/>
-          <w:szCs w:val="24"/>
-        </w:rPr>
-      </w:pPr>
-    </w:p>
-    <w:p>
-      <w:pPr>
-        <w:jc w:val="both"/>
-        <w:rPr>
-          <w:rFonts w:ascii="Times New Roman" w:hAnsi="Times New Roman" w:cs="Times New Roman"/>
-          <w:b/>
-          <w:sz w:val="24"/>
-          <w:szCs w:val="24"/>
-        </w:rPr>
-      </w:pPr>
-    </w:p>
-    <w:p>
-      <w:pPr>
-        <w:jc w:val="both"/>
-        <w:rPr>
-          <w:rFonts w:ascii="Times New Roman" w:hAnsi="Times New Roman" w:cs="Times New Roman"/>
-          <w:b/>
-          <w:sz w:val="24"/>
-          <w:szCs w:val="24"/>
-        </w:rPr>
-      </w:pPr>
-    </w:p>
-    <w:p>
-      <w:pPr>
-        <w:jc w:val="both"/>
-        <w:rPr>
-          <w:rFonts w:ascii="Times New Roman" w:hAnsi="Times New Roman" w:cs="Times New Roman"/>
-          <w:b/>
-          <w:sz w:val="24"/>
-          <w:szCs w:val="24"/>
-        </w:rPr>
-      </w:pPr>
-    </w:p>
-    <w:p>
-      <w:pPr>
-        <w:jc w:val="both"/>
-        <w:rPr>
-          <w:rFonts w:ascii="Times New Roman" w:hAnsi="Times New Roman" w:cs="Times New Roman"/>
-          <w:b/>
-          <w:sz w:val="24"/>
-          <w:szCs w:val="24"/>
-        </w:rPr>
-      </w:pPr>
-    </w:p>
-    <w:p>
-      <w:pPr>
-        <w:jc w:val="both"/>
-        <w:rPr>
-          <w:rFonts w:ascii="Times New Roman" w:hAnsi="Times New Roman" w:cs="Times New Roman"/>
-          <w:b/>
-          <w:sz w:val="24"/>
-          <w:szCs w:val="24"/>
-        </w:rPr>
-      </w:pPr>
-    </w:p>
-    <w:p>
-      <w:pPr>
-        <w:jc w:val="both"/>
-        <w:rPr>
-          <w:rFonts w:ascii="Times New Roman" w:hAnsi="Times New Roman" w:cs="Times New Roman"/>
-          <w:b/>
-          <w:sz w:val="24"/>
-          <w:szCs w:val="24"/>
-        </w:rPr>
-      </w:pPr>
-    </w:p>
-    <w:p>
-      <w:pPr>
-        <w:jc w:val="both"/>
-        <w:rPr>
-          <w:rFonts w:ascii="Times New Roman" w:hAnsi="Times New Roman" w:cs="Times New Roman"/>
-          <w:b/>
-          <w:sz w:val="24"/>
-          <w:szCs w:val="24"/>
-        </w:rPr>
-      </w:pPr>
-    </w:p>
-    <w:p>
-      <w:pPr>
-        <w:jc w:val="both"/>
-        <w:rPr>
-          <w:rFonts w:ascii="Times New Roman" w:hAnsi="Times New Roman" w:cs="Times New Roman"/>
-          <w:b/>
-          <w:sz w:val="24"/>
-          <w:szCs w:val="24"/>
-        </w:rPr>
-      </w:pPr>
-    </w:p>
-    <w:p>
-      <w:pPr>
-        <w:jc w:val="both"/>
-        <w:rPr>
-          <w:rFonts w:ascii="Times New Roman" w:hAnsi="Times New Roman" w:cs="Times New Roman"/>
-          <w:b/>
-          <w:sz w:val="24"/>
-          <w:szCs w:val="24"/>
-        </w:rPr>
-      </w:pPr>
+        <w:rPr>
+          <w:rFonts w:ascii="Times New Roman" w:hAnsi="Times New Roman" w:cs="Times New Roman"/>
+          <w:bCs/>
+          <w:i/>
+          <w:iCs/>
+          <w:sz w:val="24"/>
+          <w:szCs w:val="24"/>
+        </w:rPr>
+      </w:pPr>
+      <w:r>
+        <w:rPr>
+          <w:rFonts w:ascii="Times New Roman" w:hAnsi="Times New Roman" w:cs="Times New Roman"/>
+          <w:bCs/>
+          <w:i/>
+          <w:iCs/>
+          <w:sz w:val="24"/>
+          <w:szCs w:val="24"/>
+        </w:rPr>
+        <w:t>¡En Catán reina la generosidad y la harmonía! La gente regala recursos</w:t>
+      </w:r>
+    </w:p>
+    <w:p>
+      <w:pPr>
+        <w:rPr>
+          <w:rFonts w:ascii="Times New Roman" w:hAnsi="Times New Roman" w:cs="Times New Roman"/>
+          <w:bCs/>
+          <w:i/>
+          <w:iCs/>
+          <w:sz w:val="24"/>
+          <w:szCs w:val="24"/>
+        </w:rPr>
+      </w:pPr>
+      <w:r>
+        <w:rPr>
+          <w:rFonts w:ascii="Times New Roman" w:hAnsi="Times New Roman" w:cs="Times New Roman"/>
+          <w:bCs/>
+          <w:i/>
+          <w:iCs/>
+          <w:sz w:val="24"/>
+          <w:szCs w:val="24"/>
+        </w:rPr>
+        <w:t>para ayudar a los más necesitados. El ladrón se coloca en lugares</w:t>
+      </w:r>
+    </w:p>
+    <w:p>
+      <w:pPr>
+        <w:rPr>
+          <w:rFonts w:ascii="Times New Roman" w:hAnsi="Times New Roman" w:cs="Times New Roman"/>
+          <w:bCs/>
+          <w:i/>
+          <w:iCs/>
+          <w:sz w:val="24"/>
+          <w:szCs w:val="24"/>
+        </w:rPr>
+      </w:pPr>
+      <w:r>
+        <w:rPr>
+          <w:rFonts w:ascii="Times New Roman" w:hAnsi="Times New Roman" w:cs="Times New Roman"/>
+          <w:bCs/>
+          <w:i/>
+          <w:iCs/>
+          <w:sz w:val="24"/>
+          <w:szCs w:val="24"/>
+        </w:rPr>
+        <w:t>apartados para garantizar la seguridad de los demás jugadores. Y todos</w:t>
+      </w:r>
+    </w:p>
+    <w:p>
+      <w:pPr>
+        <w:rPr>
+          <w:rFonts w:ascii="Times New Roman" w:hAnsi="Times New Roman" w:cs="Times New Roman"/>
+          <w:bCs/>
+          <w:i/>
+          <w:iCs/>
+          <w:sz w:val="24"/>
+          <w:szCs w:val="24"/>
+        </w:rPr>
+      </w:pPr>
+      <w:r>
+        <w:rPr>
+          <w:rFonts w:ascii="Times New Roman" w:hAnsi="Times New Roman" w:cs="Times New Roman"/>
+          <w:bCs/>
+          <w:i/>
+          <w:iCs/>
+          <w:sz w:val="24"/>
+          <w:szCs w:val="24"/>
+        </w:rPr>
+        <w:t>hacen lo posible para conectar sus carreteras con las carreteras del vecino.</w:t>
+      </w:r>
+    </w:p>
+    <w:p>
+      <w:pPr>
+        <w:rPr>
+          <w:rFonts w:ascii="Times New Roman" w:hAnsi="Times New Roman" w:cs="Times New Roman"/>
+          <w:bCs/>
+          <w:i/>
+          <w:iCs/>
+          <w:sz w:val="24"/>
+          <w:szCs w:val="24"/>
+        </w:rPr>
+      </w:pPr>
+      <w:r>
+        <w:rPr>
+          <w:rFonts w:ascii="Times New Roman" w:hAnsi="Times New Roman" w:cs="Times New Roman"/>
+          <w:bCs/>
+          <w:i/>
+          <w:iCs/>
+          <w:sz w:val="24"/>
+          <w:szCs w:val="24"/>
+        </w:rPr>
+        <w:t>¿Es que todo el mundo se ha vuelto loco?</w:t>
+      </w:r>
+    </w:p>
+    <w:p>
+      <w:pPr>
+        <w:rPr>
+          <w:rFonts w:ascii="Times New Roman" w:hAnsi="Times New Roman" w:cs="Times New Roman"/>
+          <w:bCs/>
+          <w:i/>
+          <w:iCs/>
+          <w:sz w:val="24"/>
+          <w:szCs w:val="24"/>
+        </w:rPr>
+      </w:pPr>
+      <w:r>
+        <w:rPr>
+          <w:rFonts w:ascii="Times New Roman" w:hAnsi="Times New Roman" w:cs="Times New Roman"/>
+          <w:bCs/>
+          <w:i/>
+          <w:iCs/>
+          <w:sz w:val="24"/>
+          <w:szCs w:val="24"/>
+        </w:rPr>
+        <w:t>Bueno… En realidad, resulta que este comportamiento tan “noble y</w:t>
+      </w:r>
+    </w:p>
+    <w:p>
+      <w:pPr>
+        <w:rPr>
+          <w:rFonts w:ascii="Times New Roman" w:hAnsi="Times New Roman" w:cs="Times New Roman"/>
+          <w:bCs/>
+          <w:i/>
+          <w:iCs/>
+          <w:sz w:val="24"/>
+          <w:szCs w:val="24"/>
+        </w:rPr>
+      </w:pPr>
+      <w:r>
+        <w:rPr>
+          <w:rFonts w:ascii="Times New Roman" w:hAnsi="Times New Roman" w:cs="Times New Roman"/>
+          <w:bCs/>
+          <w:i/>
+          <w:iCs/>
+          <w:sz w:val="24"/>
+          <w:szCs w:val="24"/>
+        </w:rPr>
+        <w:t>desinteresado” se ve recompensado con unos favores que conceden los</w:t>
+      </w:r>
+    </w:p>
+    <w:p>
+      <w:pPr>
+        <w:rPr>
+          <w:rFonts w:ascii="Times New Roman" w:hAnsi="Times New Roman" w:cs="Times New Roman"/>
+          <w:bCs/>
+          <w:i/>
+          <w:iCs/>
+          <w:sz w:val="24"/>
+          <w:szCs w:val="24"/>
+        </w:rPr>
+      </w:pPr>
+      <w:r>
+        <w:rPr>
+          <w:rFonts w:ascii="Times New Roman" w:hAnsi="Times New Roman" w:cs="Times New Roman"/>
+          <w:bCs/>
+          <w:i/>
+          <w:iCs/>
+          <w:sz w:val="24"/>
+          <w:szCs w:val="24"/>
+        </w:rPr>
+        <w:t>gremios de Catán. Y estos favores aportan varias ventajas: ya sea construir</w:t>
+      </w:r>
+    </w:p>
+    <w:p>
+      <w:pPr>
+        <w:rPr>
+          <w:rFonts w:ascii="Times New Roman" w:hAnsi="Times New Roman" w:cs="Times New Roman"/>
+          <w:bCs/>
+          <w:i/>
+          <w:iCs/>
+          <w:sz w:val="24"/>
+          <w:szCs w:val="24"/>
+        </w:rPr>
+      </w:pPr>
+      <w:r>
+        <w:rPr>
+          <w:rFonts w:ascii="Times New Roman" w:hAnsi="Times New Roman" w:cs="Times New Roman"/>
+          <w:bCs/>
+          <w:i/>
+          <w:iCs/>
+          <w:sz w:val="24"/>
+          <w:szCs w:val="24"/>
+        </w:rPr>
+        <w:t>carreteras, recibir materias o robar cartas de desarrollo gratis, o bien</w:t>
+      </w:r>
+    </w:p>
+    <w:p>
+      <w:pPr>
+        <w:rPr>
+          <w:rFonts w:ascii="Times New Roman" w:hAnsi="Times New Roman" w:cs="Times New Roman"/>
+          <w:bCs/>
+          <w:i/>
+          <w:iCs/>
+          <w:sz w:val="24"/>
+          <w:szCs w:val="24"/>
+        </w:rPr>
+      </w:pPr>
+      <w:r>
+        <w:rPr>
+          <w:rFonts w:ascii="Times New Roman" w:hAnsi="Times New Roman" w:cs="Times New Roman"/>
+          <w:bCs/>
+          <w:i/>
+          <w:iCs/>
+          <w:sz w:val="24"/>
+          <w:szCs w:val="24"/>
+        </w:rPr>
+        <w:t>conseguir una tasa de intercambio más favorable o incluso llevarse algún</w:t>
+      </w:r>
+    </w:p>
+    <w:p>
+      <w:pPr>
+        <w:rPr>
+          <w:rFonts w:ascii="Times New Roman" w:hAnsi="Times New Roman" w:cs="Times New Roman"/>
+          <w:bCs/>
+          <w:i/>
+          <w:iCs/>
+          <w:sz w:val="24"/>
+          <w:szCs w:val="24"/>
+        </w:rPr>
+      </w:pPr>
+      <w:r>
+        <w:rPr>
+          <w:rFonts w:ascii="Times New Roman" w:hAnsi="Times New Roman" w:cs="Times New Roman"/>
+          <w:bCs/>
+          <w:i/>
+          <w:iCs/>
+          <w:sz w:val="24"/>
+          <w:szCs w:val="24"/>
+        </w:rPr>
+        <w:t>que otro punto de victoria.</w:t>
+      </w:r>
+    </w:p>
+    <w:p>
+      <w:pPr>
+        <w:rPr>
+          <w:rFonts w:ascii="Times New Roman" w:hAnsi="Times New Roman" w:cs="Times New Roman"/>
+          <w:bCs/>
+          <w:i/>
+          <w:iCs/>
+          <w:sz w:val="24"/>
+          <w:szCs w:val="24"/>
+        </w:rPr>
+      </w:pPr>
+      <w:r>
+        <w:rPr>
+          <w:rFonts w:ascii="Times New Roman" w:hAnsi="Times New Roman" w:cs="Times New Roman"/>
+          <w:bCs/>
+          <w:i/>
+          <w:iCs/>
+          <w:sz w:val="24"/>
+          <w:szCs w:val="24"/>
+        </w:rPr>
+        <w:t>Está claro que, aunque el altruismo existe, no forma parte de este juego...</w:t>
+      </w:r>
     </w:p>
     <w:p>
       <w:pPr>
@@ -702,81 +844,7 @@
           <w:sz w:val="24"/>
           <w:szCs w:val="24"/>
         </w:rPr>
-        <w:t xml:space="preserve">El juego se basa en un sistema por turnos el cual inicia colocando en un tablero un total de 19 bloques hexagonales al azar que producen diferentes recursos y que se encuentran enumerados. </w:t>
-      </w:r>
-      <w:r>
-        <w:rPr>
-          <w:rFonts w:ascii="Times New Roman" w:hAnsi="Times New Roman" w:cs="Times New Roman"/>
-          <w:sz w:val="24"/>
-          <w:szCs w:val="24"/>
-        </w:rPr>
-        <w:t>La meta es construir pueblos, ciudades y</w:t>
-      </w:r>
-      <w:r>
-        <w:rPr>
-          <w:rFonts w:ascii="Times New Roman" w:hAnsi="Times New Roman" w:cs="Times New Roman"/>
-          <w:sz w:val="24"/>
-          <w:szCs w:val="24"/>
-        </w:rPr>
-        <w:t xml:space="preserve"> carreteras en los periféricos de l</w:t>
-      </w:r>
-      <w:r>
-        <w:rPr>
-          <w:rFonts w:ascii="Times New Roman" w:hAnsi="Times New Roman" w:cs="Times New Roman"/>
-          <w:sz w:val="24"/>
-          <w:szCs w:val="24"/>
-        </w:rPr>
-        <w:t xml:space="preserve">os hexágonos para que, </w:t>
-      </w:r>
-      <w:r>
-        <w:rPr>
-          <w:rFonts w:ascii="Times New Roman" w:hAnsi="Times New Roman" w:cs="Times New Roman"/>
-          <w:sz w:val="24"/>
-          <w:szCs w:val="24"/>
-        </w:rPr>
-        <w:t>al tirar los dados</w:t>
-      </w:r>
-      <w:r>
-        <w:rPr>
-          <w:rFonts w:ascii="Times New Roman" w:hAnsi="Times New Roman" w:cs="Times New Roman"/>
-          <w:sz w:val="24"/>
-          <w:szCs w:val="24"/>
-        </w:rPr>
-        <w:t>,</w:t>
-      </w:r>
-      <w:r>
-        <w:rPr>
-          <w:rFonts w:ascii="Times New Roman" w:hAnsi="Times New Roman" w:cs="Times New Roman"/>
-          <w:sz w:val="24"/>
-          <w:szCs w:val="24"/>
-        </w:rPr>
-        <w:t xml:space="preserve"> se obtengan recursos del número del correspondiente hexágono</w:t>
-      </w:r>
-      <w:r>
-        <w:rPr>
-          <w:rFonts w:ascii="Times New Roman" w:hAnsi="Times New Roman" w:cs="Times New Roman"/>
-          <w:sz w:val="24"/>
-          <w:szCs w:val="24"/>
-        </w:rPr>
-        <w:t xml:space="preserve"> y con esos recursos conseguir cartas de desarrollo o seguir construyendo y </w:t>
-      </w:r>
-      <w:proofErr w:type="spellStart"/>
-      <w:r>
-        <w:rPr>
-          <w:rFonts w:ascii="Times New Roman" w:hAnsi="Times New Roman" w:cs="Times New Roman"/>
-          <w:sz w:val="24"/>
-          <w:szCs w:val="24"/>
-        </w:rPr>
-        <w:t>asi</w:t>
-      </w:r>
-      <w:proofErr w:type="spellEnd"/>
-      <w:r>
-        <w:rPr>
-          <w:rFonts w:ascii="Times New Roman" w:hAnsi="Times New Roman" w:cs="Times New Roman"/>
-          <w:sz w:val="24"/>
-          <w:szCs w:val="24"/>
-        </w:rPr>
-        <w:t xml:space="preserve"> obtener más recursos </w:t>
+        <w:t xml:space="preserve">El juego se basa en un sistema por turnos el cual inicia colocando en un tablero un total de 19 bloques hexagonales al azar que producen diferentes recursos y que se encuentran enumerados. La meta es construir pueblos con carreteras en los periféricos de los hexágonos para que cuando al tirar los dados se obtengan recursos del número del correspondiente hexágono. Con los recursos se pueden construir más pueblos y carreteras para obtener más recursos </w:t>
       </w:r>
       <w:r>
         <w:rPr>
@@ -802,16 +870,6 @@
         </w:rPr>
         <w:t>.</w:t>
       </w:r>
-      <w:r>
-        <w:rPr>
-          <w:rFonts w:ascii="Times New Roman" w:hAnsi="Times New Roman" w:cs="Times New Roman"/>
-          <w:sz w:val="24"/>
-          <w:szCs w:val="24"/>
-        </w:rPr>
-        <w:t xml:space="preserve"> Además, al construir se obtienen puntos de victoria cuya finalidad es llegar a 10 puntos de victoria.</w:t>
-      </w:r>
-      <w:bookmarkStart w:id="0" w:name="_GoBack"/>
-      <w:bookmarkEnd w:id="0"/>
     </w:p>
     <w:p>
       <w:pPr>
@@ -1533,47 +1591,133 @@
         <w:jc w:val="both"/>
         <w:rPr>
           <w:rFonts w:ascii="Times New Roman" w:hAnsi="Times New Roman" w:cs="Times New Roman"/>
-          <w:sz w:val="24"/>
-          <w:szCs w:val="24"/>
-        </w:rPr>
-      </w:pPr>
-      <w:r>
-        <w:rPr>
-          <w:rFonts w:ascii="Times New Roman" w:hAnsi="Times New Roman" w:cs="Times New Roman"/>
-          <w:sz w:val="24"/>
-          <w:szCs w:val="24"/>
-          <w:highlight w:val="yellow"/>
-        </w:rPr>
-        <w:t>Condición de construcción</w:t>
-      </w:r>
-    </w:p>
-    <w:p>
-      <w:pPr>
-        <w:jc w:val="both"/>
-        <w:rPr>
-          <w:rFonts w:ascii="Times New Roman" w:hAnsi="Times New Roman" w:cs="Times New Roman"/>
-          <w:sz w:val="24"/>
-          <w:szCs w:val="24"/>
-        </w:rPr>
-      </w:pPr>
-    </w:p>
-    <w:p>
-      <w:pPr>
-        <w:jc w:val="both"/>
-        <w:rPr>
-          <w:rFonts w:ascii="Times New Roman" w:hAnsi="Times New Roman" w:cs="Times New Roman"/>
-          <w:b/>
-          <w:sz w:val="24"/>
-          <w:szCs w:val="24"/>
-        </w:rPr>
-      </w:pPr>
-      <w:r>
-        <w:rPr>
-          <w:rFonts w:ascii="Times New Roman" w:hAnsi="Times New Roman" w:cs="Times New Roman"/>
-          <w:b/>
-          <w:sz w:val="24"/>
-          <w:szCs w:val="24"/>
-        </w:rPr>
+          <w:b/>
+          <w:bCs/>
+          <w:sz w:val="24"/>
+          <w:szCs w:val="24"/>
+        </w:rPr>
+      </w:pPr>
+      <w:r>
+        <w:rPr>
+          <w:rFonts w:ascii="Times New Roman" w:hAnsi="Times New Roman" w:cs="Times New Roman"/>
+          <w:b/>
+          <w:bCs/>
+          <w:sz w:val="24"/>
+          <w:szCs w:val="24"/>
+        </w:rPr>
+        <w:t>Esquema de mapa:</w:t>
+      </w:r>
+    </w:p>
+    <w:p>
+      <w:pPr>
+        <w:jc w:val="center"/>
+        <w:rPr>
+          <w:rFonts w:ascii="Times New Roman" w:hAnsi="Times New Roman" w:cs="Times New Roman"/>
+          <w:b/>
+          <w:bCs/>
+          <w:sz w:val="24"/>
+          <w:szCs w:val="24"/>
+        </w:rPr>
+      </w:pPr>
+      <w:r>
+        <w:rPr>
+          <w:rFonts w:ascii="Times New Roman" w:hAnsi="Times New Roman" w:cs="Times New Roman"/>
+          <w:b/>
+          <w:bCs/>
+          <w:noProof/>
+          <w:sz w:val="24"/>
+          <w:szCs w:val="24"/>
+        </w:rPr>
+        <w:drawing>
+          <wp:inline distT="0" distB="0" distL="0" distR="0" wp14:anchorId="2F406652" wp14:editId="1B96642C">
+            <wp:extent cx="5730875" cy="4465955"/>
+            <wp:effectExtent l="0" t="0" r="3175" b="0"/>
+            <wp:docPr id="3" name="Imagen 3"/>
+            <wp:cNvGraphicFramePr>
+              <a:graphicFrameLocks xmlns:a="http://schemas.openxmlformats.org/drawingml/2006/main" noChangeAspect="1"/>
+            </wp:cNvGraphicFramePr>
+            <a:graphic xmlns:a="http://schemas.openxmlformats.org/drawingml/2006/main">
+              <a:graphicData uri="http://schemas.openxmlformats.org/drawingml/2006/picture">
+                <pic:pic xmlns:pic="http://schemas.openxmlformats.org/drawingml/2006/picture">
+                  <pic:nvPicPr>
+                    <pic:cNvPr id="0" name="Picture 2"/>
+                    <pic:cNvPicPr>
+                      <a:picLocks noChangeAspect="1" noChangeArrowheads="1"/>
+                    </pic:cNvPicPr>
+                  </pic:nvPicPr>
+                  <pic:blipFill>
+                    <a:blip r:embed="rId8">
+                      <a:extLst>
+                        <a:ext uri="{28A0092B-C50C-407E-A947-70E740481C1C}">
+                          <a14:useLocalDpi xmlns:a14="http://schemas.microsoft.com/office/drawing/2010/main" val="0"/>
+                        </a:ext>
+                      </a:extLst>
+                    </a:blip>
+                    <a:srcRect/>
+                    <a:stretch>
+                      <a:fillRect/>
+                    </a:stretch>
+                  </pic:blipFill>
+                  <pic:spPr bwMode="auto">
+                    <a:xfrm>
+                      <a:off x="0" y="0"/>
+                      <a:ext cx="5730875" cy="4465955"/>
+                    </a:xfrm>
+                    <a:prstGeom prst="rect">
+                      <a:avLst/>
+                    </a:prstGeom>
+                    <a:noFill/>
+                    <a:ln>
+                      <a:noFill/>
+                    </a:ln>
+                  </pic:spPr>
+                </pic:pic>
+              </a:graphicData>
+            </a:graphic>
+          </wp:inline>
+        </w:drawing>
+      </w:r>
+    </w:p>
+    <w:p>
+      <w:pPr>
+        <w:jc w:val="both"/>
+        <w:rPr>
+          <w:rFonts w:ascii="Times New Roman" w:hAnsi="Times New Roman" w:cs="Times New Roman"/>
+          <w:b/>
+          <w:sz w:val="24"/>
+          <w:szCs w:val="24"/>
+        </w:rPr>
+      </w:pPr>
+    </w:p>
+    <w:p>
+      <w:pPr>
+        <w:jc w:val="both"/>
+        <w:rPr>
+          <w:rFonts w:ascii="Times New Roman" w:hAnsi="Times New Roman" w:cs="Times New Roman"/>
+          <w:b/>
+          <w:sz w:val="24"/>
+          <w:szCs w:val="24"/>
+        </w:rPr>
+      </w:pPr>
+    </w:p>
+    <w:p>
+      <w:pPr>
+        <w:jc w:val="both"/>
+        <w:rPr>
+          <w:rFonts w:ascii="Times New Roman" w:hAnsi="Times New Roman" w:cs="Times New Roman"/>
+          <w:b/>
+          <w:sz w:val="24"/>
+          <w:szCs w:val="24"/>
+        </w:rPr>
+      </w:pPr>
+      <w:r>
+        <w:rPr>
+          <w:rFonts w:ascii="Times New Roman" w:hAnsi="Times New Roman" w:cs="Times New Roman"/>
+          <w:b/>
+          <w:sz w:val="24"/>
+          <w:szCs w:val="24"/>
+        </w:rPr>
+        <w:lastRenderedPageBreak/>
         <w:t>Turnos:</w:t>
       </w:r>
     </w:p>
@@ -1698,7 +1842,7 @@
           <w:lang w:val="en-US" w:eastAsia="ja-JP"/>
         </w:rPr>
         <w:drawing>
-          <wp:inline distT="0" distB="0" distL="0" distR="0" wp14:anchorId="3240B1FE" wp14:editId="65B51FF7">
+          <wp:inline distT="0" distB="0" distL="0" distR="0" wp14:anchorId="75320FB3" wp14:editId="1C91306E">
             <wp:extent cx="5838825" cy="676275"/>
             <wp:effectExtent l="19050" t="19050" r="28575" b="28575"/>
             <wp:docPr id="1" name="Picture 1"/>
@@ -1713,7 +1857,7 @@
                     <pic:cNvPicPr/>
                   </pic:nvPicPr>
                   <pic:blipFill rotWithShape="1">
-                    <a:blip r:embed="rId6"/>
+                    <a:blip r:embed="rId9"/>
                     <a:srcRect l="1120" t="6199" r="641" b="5785"/>
                     <a:stretch/>
                   </pic:blipFill>
@@ -1782,183 +1926,621 @@
           <w:sz w:val="24"/>
           <w:szCs w:val="24"/>
         </w:rPr>
+        <w:t>La ficha del ladrón</w:t>
+      </w:r>
+      <w:r>
+        <w:rPr>
+          <w:rFonts w:ascii="Times New Roman" w:hAnsi="Times New Roman" w:cs="Times New Roman"/>
+          <w:sz w:val="24"/>
+          <w:szCs w:val="24"/>
+        </w:rPr>
+        <w:t>, que inicialmente estará en el desierto,</w:t>
+      </w:r>
+      <w:r>
+        <w:rPr>
+          <w:rFonts w:ascii="Times New Roman" w:hAnsi="Times New Roman" w:cs="Times New Roman"/>
+          <w:sz w:val="24"/>
+          <w:szCs w:val="24"/>
+        </w:rPr>
+        <w:t xml:space="preserve"> podrá ser movida </w:t>
+      </w:r>
+      <w:r>
+        <w:rPr>
+          <w:rFonts w:ascii="Times New Roman" w:hAnsi="Times New Roman" w:cs="Times New Roman"/>
+          <w:sz w:val="24"/>
+          <w:szCs w:val="24"/>
+        </w:rPr>
+        <w:t xml:space="preserve">a cualquier bloque </w:t>
+      </w:r>
+      <w:r>
+        <w:rPr>
+          <w:rFonts w:ascii="Times New Roman" w:hAnsi="Times New Roman" w:cs="Times New Roman"/>
+          <w:sz w:val="24"/>
+          <w:szCs w:val="24"/>
+        </w:rPr>
+        <w:t xml:space="preserve">por el jugador que saque un </w:t>
+      </w:r>
+      <w:r>
+        <w:rPr>
+          <w:rFonts w:ascii="Times New Roman" w:hAnsi="Times New Roman" w:cs="Times New Roman"/>
+          <w:sz w:val="24"/>
+          <w:szCs w:val="24"/>
+        </w:rPr>
+        <w:t xml:space="preserve">7 en la suma de los dados que lanzo. Al mover el ladrón a un bloque se bloquearán todos los recursos que se emitan de ese bloque </w:t>
+      </w:r>
+      <w:r>
+        <w:rPr>
+          <w:rFonts w:ascii="Times New Roman" w:hAnsi="Times New Roman" w:cs="Times New Roman"/>
+          <w:sz w:val="24"/>
+          <w:szCs w:val="24"/>
+        </w:rPr>
+        <w:t>en caso de que</w:t>
+      </w:r>
+      <w:r>
+        <w:rPr>
+          <w:rFonts w:ascii="Times New Roman" w:hAnsi="Times New Roman" w:cs="Times New Roman"/>
+          <w:sz w:val="24"/>
+          <w:szCs w:val="24"/>
+        </w:rPr>
+        <w:t xml:space="preserve"> salga su número. </w:t>
+      </w:r>
+    </w:p>
+    <w:p>
+      <w:pPr>
+        <w:jc w:val="both"/>
+        <w:rPr>
+          <w:rFonts w:ascii="Times New Roman" w:hAnsi="Times New Roman" w:cs="Times New Roman"/>
+          <w:b/>
+          <w:sz w:val="24"/>
+          <w:szCs w:val="24"/>
+        </w:rPr>
+      </w:pPr>
+      <w:r>
+        <w:rPr>
+          <w:rFonts w:ascii="Times New Roman" w:hAnsi="Times New Roman" w:cs="Times New Roman"/>
+          <w:b/>
+          <w:sz w:val="24"/>
+          <w:szCs w:val="24"/>
+        </w:rPr>
+        <w:t>Comercio:</w:t>
+      </w:r>
+    </w:p>
+    <w:p>
+      <w:pPr>
+        <w:jc w:val="both"/>
+        <w:rPr>
+          <w:rFonts w:ascii="Times New Roman" w:hAnsi="Times New Roman" w:cs="Times New Roman"/>
+          <w:bCs/>
+          <w:sz w:val="24"/>
+          <w:szCs w:val="24"/>
+        </w:rPr>
+      </w:pPr>
+      <w:r>
+        <w:rPr>
+          <w:rFonts w:ascii="Times New Roman" w:hAnsi="Times New Roman" w:cs="Times New Roman"/>
+          <w:bCs/>
+          <w:sz w:val="24"/>
+          <w:szCs w:val="24"/>
+        </w:rPr>
+        <w:t xml:space="preserve">Existen dos tipos de </w:t>
+      </w:r>
+      <w:r>
+        <w:rPr>
+          <w:rFonts w:ascii="Times New Roman" w:hAnsi="Times New Roman" w:cs="Times New Roman"/>
+          <w:bCs/>
+          <w:sz w:val="24"/>
+          <w:szCs w:val="24"/>
+        </w:rPr>
+        <w:t>comercio:</w:t>
+      </w:r>
+    </w:p>
+    <w:p>
+      <w:pPr>
+        <w:pStyle w:val="Prrafodelista"/>
+        <w:numPr>
+          <w:ilvl w:val="0"/>
+          <w:numId w:val="1"/>
+        </w:numPr>
+        <w:jc w:val="both"/>
+        <w:rPr>
+          <w:rFonts w:ascii="Times New Roman" w:hAnsi="Times New Roman" w:cs="Times New Roman"/>
+          <w:bCs/>
+          <w:sz w:val="24"/>
+          <w:szCs w:val="24"/>
+        </w:rPr>
+      </w:pPr>
+      <w:r>
+        <w:rPr>
+          <w:rFonts w:ascii="Times New Roman" w:hAnsi="Times New Roman" w:cs="Times New Roman"/>
+          <w:bCs/>
+          <w:sz w:val="24"/>
+          <w:szCs w:val="24"/>
+        </w:rPr>
+        <w:t>Comercio Interior:</w:t>
+      </w:r>
+    </w:p>
+    <w:p>
+      <w:pPr>
+        <w:ind w:left="720"/>
+        <w:jc w:val="both"/>
+        <w:rPr>
+          <w:rFonts w:ascii="Times New Roman" w:hAnsi="Times New Roman" w:cs="Times New Roman"/>
+          <w:bCs/>
+          <w:sz w:val="24"/>
+          <w:szCs w:val="24"/>
+        </w:rPr>
+      </w:pPr>
+      <w:r>
+        <w:rPr>
+          <w:rFonts w:ascii="Times New Roman" w:hAnsi="Times New Roman" w:cs="Times New Roman"/>
+          <w:bCs/>
+          <w:sz w:val="24"/>
+          <w:szCs w:val="24"/>
+        </w:rPr>
+        <w:t xml:space="preserve">El Jugador puede intercambiar cartas de materia prima con todos los jugadores. Puede anunciar las materias primas que necesita y las que esta dispuesto a dar a cambio. </w:t>
+      </w:r>
+      <w:r>
+        <w:rPr>
+          <w:rFonts w:ascii="Times New Roman" w:hAnsi="Times New Roman" w:cs="Times New Roman"/>
+          <w:bCs/>
+          <w:sz w:val="24"/>
+          <w:szCs w:val="24"/>
+        </w:rPr>
+        <w:t>También puede</w:t>
+      </w:r>
+      <w:r>
+        <w:rPr>
+          <w:rFonts w:ascii="Times New Roman" w:hAnsi="Times New Roman" w:cs="Times New Roman"/>
+          <w:bCs/>
+          <w:sz w:val="24"/>
+          <w:szCs w:val="24"/>
+        </w:rPr>
+        <w:t xml:space="preserve"> escuchar las ofertas del resto de los jugadores.  Solo se podrá comerciar el jugador que tiene el turno, los otros jugadores no podrán comerciar </w:t>
+      </w:r>
+      <w:r>
+        <w:rPr>
+          <w:rFonts w:ascii="Times New Roman" w:hAnsi="Times New Roman" w:cs="Times New Roman"/>
+          <w:bCs/>
+          <w:sz w:val="24"/>
+          <w:szCs w:val="24"/>
+        </w:rPr>
+        <w:t>entre ellos</w:t>
+      </w:r>
+      <w:r>
+        <w:rPr>
+          <w:rFonts w:ascii="Times New Roman" w:hAnsi="Times New Roman" w:cs="Times New Roman"/>
+          <w:bCs/>
+          <w:sz w:val="24"/>
+          <w:szCs w:val="24"/>
+        </w:rPr>
+        <w:t>.</w:t>
+      </w:r>
+    </w:p>
+    <w:p>
+      <w:pPr>
+        <w:pStyle w:val="Prrafodelista"/>
+        <w:numPr>
+          <w:ilvl w:val="0"/>
+          <w:numId w:val="1"/>
+        </w:numPr>
+        <w:jc w:val="both"/>
+        <w:rPr>
+          <w:rFonts w:ascii="Times New Roman" w:hAnsi="Times New Roman" w:cs="Times New Roman"/>
+          <w:bCs/>
+          <w:sz w:val="24"/>
+          <w:szCs w:val="24"/>
+        </w:rPr>
+      </w:pPr>
+      <w:r>
+        <w:rPr>
+          <w:rFonts w:ascii="Times New Roman" w:hAnsi="Times New Roman" w:cs="Times New Roman"/>
+          <w:bCs/>
+          <w:sz w:val="24"/>
+          <w:szCs w:val="24"/>
+        </w:rPr>
+        <w:t xml:space="preserve">Comercio </w:t>
+      </w:r>
+      <w:r>
+        <w:rPr>
+          <w:rFonts w:ascii="Times New Roman" w:hAnsi="Times New Roman" w:cs="Times New Roman"/>
+          <w:bCs/>
+          <w:sz w:val="24"/>
+          <w:szCs w:val="24"/>
+        </w:rPr>
+        <w:t>Marítimo (</w:t>
+      </w:r>
+      <w:r>
+        <w:rPr>
+          <w:rFonts w:ascii="Times New Roman" w:hAnsi="Times New Roman" w:cs="Times New Roman"/>
+          <w:bCs/>
+          <w:sz w:val="24"/>
+          <w:szCs w:val="24"/>
+        </w:rPr>
+        <w:t>comercio con el banco):</w:t>
+      </w:r>
+    </w:p>
+    <w:p>
+      <w:pPr>
+        <w:ind w:left="720"/>
+        <w:jc w:val="both"/>
+        <w:rPr>
+          <w:rFonts w:ascii="Times New Roman" w:hAnsi="Times New Roman" w:cs="Times New Roman"/>
+          <w:bCs/>
+          <w:sz w:val="24"/>
+          <w:szCs w:val="24"/>
+        </w:rPr>
+      </w:pPr>
+      <w:r>
+        <w:rPr>
+          <w:rFonts w:ascii="Times New Roman" w:hAnsi="Times New Roman" w:cs="Times New Roman"/>
+          <w:bCs/>
+          <w:sz w:val="24"/>
+          <w:szCs w:val="24"/>
+        </w:rPr>
+        <w:t xml:space="preserve">El jugador puede intercambiar con el banco mediante el comercio marítimo. Por </w:t>
+      </w:r>
+      <w:r>
+        <w:rPr>
+          <w:rFonts w:ascii="Times New Roman" w:hAnsi="Times New Roman" w:cs="Times New Roman"/>
+          <w:bCs/>
+          <w:sz w:val="24"/>
+          <w:szCs w:val="24"/>
+        </w:rPr>
+        <w:t>ejemplo,</w:t>
+      </w:r>
+      <w:r>
+        <w:rPr>
+          <w:rFonts w:ascii="Times New Roman" w:hAnsi="Times New Roman" w:cs="Times New Roman"/>
+          <w:bCs/>
+          <w:sz w:val="24"/>
+          <w:szCs w:val="24"/>
+        </w:rPr>
+        <w:t xml:space="preserve"> puede intercambiar 4:1 devolviendo 4 cartas iguales de materia prima a la pila correspondiente y tomando a cambio una carta de materia prima a su elección.</w:t>
+      </w:r>
+      <w:r>
+        <w:rPr>
+          <w:rFonts w:ascii="Times New Roman" w:hAnsi="Times New Roman" w:cs="Times New Roman"/>
+          <w:bCs/>
+          <w:sz w:val="24"/>
+          <w:szCs w:val="24"/>
+        </w:rPr>
+        <w:t xml:space="preserve"> El tipo de intercambio queda sujeto al barco que tiene a disposición.</w:t>
+      </w:r>
+    </w:p>
+    <w:p>
+      <w:pPr>
+        <w:ind w:left="720"/>
+        <w:jc w:val="both"/>
+        <w:rPr>
+          <w:rFonts w:ascii="Times New Roman" w:hAnsi="Times New Roman" w:cs="Times New Roman"/>
+          <w:bCs/>
+          <w:sz w:val="24"/>
+          <w:szCs w:val="24"/>
+        </w:rPr>
+      </w:pPr>
+      <w:r>
+        <w:rPr>
+          <w:rFonts w:ascii="Times New Roman" w:hAnsi="Times New Roman" w:cs="Times New Roman"/>
+          <w:bCs/>
+          <w:noProof/>
+          <w:sz w:val="24"/>
+          <w:szCs w:val="24"/>
+        </w:rPr>
         <w:lastRenderedPageBreak/>
-        <w:t>La ficha del ladrón</w:t>
-      </w:r>
-      <w:r>
-        <w:rPr>
-          <w:rFonts w:ascii="Times New Roman" w:hAnsi="Times New Roman" w:cs="Times New Roman"/>
-          <w:sz w:val="24"/>
-          <w:szCs w:val="24"/>
-        </w:rPr>
-        <w:t>, que inicialmente estará en el desierto,</w:t>
-      </w:r>
-      <w:r>
-        <w:rPr>
-          <w:rFonts w:ascii="Times New Roman" w:hAnsi="Times New Roman" w:cs="Times New Roman"/>
-          <w:sz w:val="24"/>
-          <w:szCs w:val="24"/>
-        </w:rPr>
-        <w:t xml:space="preserve"> podrá ser movida </w:t>
-      </w:r>
-      <w:r>
-        <w:rPr>
-          <w:rFonts w:ascii="Times New Roman" w:hAnsi="Times New Roman" w:cs="Times New Roman"/>
-          <w:sz w:val="24"/>
-          <w:szCs w:val="24"/>
-        </w:rPr>
-        <w:t xml:space="preserve">a cualquier bloque </w:t>
-      </w:r>
-      <w:r>
-        <w:rPr>
-          <w:rFonts w:ascii="Times New Roman" w:hAnsi="Times New Roman" w:cs="Times New Roman"/>
-          <w:sz w:val="24"/>
-          <w:szCs w:val="24"/>
-        </w:rPr>
-        <w:t xml:space="preserve">por el jugador que saque un </w:t>
-      </w:r>
-      <w:r>
-        <w:rPr>
-          <w:rFonts w:ascii="Times New Roman" w:hAnsi="Times New Roman" w:cs="Times New Roman"/>
-          <w:sz w:val="24"/>
-          <w:szCs w:val="24"/>
-        </w:rPr>
-        <w:t xml:space="preserve">7 en la suma de los dados que lanzo. Al mover el ladrón a un bloque se bloquearán todos los recursos que se emitan de ese bloque en caso que salga su número. </w:t>
-      </w:r>
-    </w:p>
-    <w:p>
-      <w:pPr>
-        <w:jc w:val="both"/>
-        <w:rPr>
-          <w:rFonts w:ascii="Times New Roman" w:hAnsi="Times New Roman" w:cs="Times New Roman"/>
-          <w:sz w:val="24"/>
-          <w:szCs w:val="24"/>
-        </w:rPr>
-      </w:pPr>
-    </w:p>
-    <w:p>
-      <w:pPr>
-        <w:jc w:val="both"/>
-        <w:rPr>
-          <w:rFonts w:ascii="Times New Roman" w:hAnsi="Times New Roman" w:cs="Times New Roman"/>
-          <w:sz w:val="24"/>
-          <w:szCs w:val="24"/>
-        </w:rPr>
-      </w:pPr>
-    </w:p>
-    <w:p>
-      <w:pPr>
-        <w:jc w:val="both"/>
-        <w:rPr>
-          <w:rFonts w:ascii="Times New Roman" w:hAnsi="Times New Roman" w:cs="Times New Roman"/>
-          <w:b/>
-          <w:sz w:val="24"/>
-          <w:szCs w:val="24"/>
-          <w:highlight w:val="yellow"/>
-        </w:rPr>
-      </w:pPr>
-      <w:r>
-        <w:rPr>
-          <w:rFonts w:ascii="Times New Roman" w:hAnsi="Times New Roman" w:cs="Times New Roman"/>
-          <w:b/>
-          <w:sz w:val="24"/>
-          <w:szCs w:val="24"/>
-          <w:highlight w:val="yellow"/>
-        </w:rPr>
-        <w:t>Comercio:</w:t>
-      </w:r>
-    </w:p>
-    <w:p>
-      <w:pPr>
-        <w:jc w:val="both"/>
-        <w:rPr>
-          <w:rFonts w:ascii="Times New Roman" w:hAnsi="Times New Roman" w:cs="Times New Roman"/>
-          <w:sz w:val="24"/>
-          <w:szCs w:val="24"/>
-          <w:highlight w:val="yellow"/>
-        </w:rPr>
-      </w:pPr>
-      <w:r>
-        <w:rPr>
-          <w:rFonts w:ascii="Times New Roman" w:hAnsi="Times New Roman" w:cs="Times New Roman"/>
-          <w:sz w:val="24"/>
-          <w:szCs w:val="24"/>
-          <w:highlight w:val="yellow"/>
-        </w:rPr>
-        <w:t>Comercio entre jugadores:</w:t>
-      </w:r>
-    </w:p>
-    <w:p>
-      <w:pPr>
-        <w:jc w:val="both"/>
-        <w:rPr>
-          <w:rFonts w:ascii="Times New Roman" w:hAnsi="Times New Roman" w:cs="Times New Roman"/>
-          <w:sz w:val="24"/>
-          <w:szCs w:val="24"/>
-          <w:highlight w:val="yellow"/>
-        </w:rPr>
-      </w:pPr>
-      <w:r>
-        <w:rPr>
-          <w:rFonts w:ascii="Times New Roman" w:hAnsi="Times New Roman" w:cs="Times New Roman"/>
-          <w:sz w:val="24"/>
-          <w:szCs w:val="24"/>
-          <w:highlight w:val="yellow"/>
-        </w:rPr>
-        <w:t>Comercio con puertos:</w:t>
-      </w:r>
-    </w:p>
-    <w:p>
-      <w:pPr>
-        <w:jc w:val="both"/>
-        <w:rPr>
-          <w:rFonts w:ascii="Times New Roman" w:hAnsi="Times New Roman" w:cs="Times New Roman"/>
-          <w:sz w:val="24"/>
-          <w:szCs w:val="24"/>
-          <w:highlight w:val="yellow"/>
-        </w:rPr>
-      </w:pPr>
-      <w:r>
-        <w:rPr>
-          <w:rFonts w:ascii="Times New Roman" w:hAnsi="Times New Roman" w:cs="Times New Roman"/>
-          <w:sz w:val="24"/>
-          <w:szCs w:val="24"/>
-          <w:highlight w:val="yellow"/>
-        </w:rPr>
-        <w:t xml:space="preserve">Comercio con banco: </w:t>
-      </w:r>
-    </w:p>
-    <w:p>
-      <w:pPr>
-        <w:jc w:val="both"/>
-        <w:rPr>
-          <w:rFonts w:ascii="Times New Roman" w:hAnsi="Times New Roman" w:cs="Times New Roman"/>
-          <w:b/>
-          <w:sz w:val="24"/>
-          <w:szCs w:val="24"/>
-        </w:rPr>
-      </w:pPr>
-      <w:r>
-        <w:rPr>
-          <w:rFonts w:ascii="Times New Roman" w:hAnsi="Times New Roman" w:cs="Times New Roman"/>
-          <w:b/>
-          <w:sz w:val="24"/>
-          <w:szCs w:val="24"/>
-          <w:highlight w:val="yellow"/>
-        </w:rPr>
-        <w:t>Cartas de desarrollo</w:t>
-      </w:r>
-    </w:p>
-    <w:p>
-      <w:pPr>
-        <w:jc w:val="both"/>
-        <w:rPr>
-          <w:rFonts w:ascii="Times New Roman" w:hAnsi="Times New Roman" w:cs="Times New Roman"/>
-          <w:b/>
-          <w:sz w:val="24"/>
-          <w:szCs w:val="24"/>
-        </w:rPr>
-      </w:pPr>
+        <w:drawing>
+          <wp:inline distT="0" distB="0" distL="0" distR="0" wp14:anchorId="1FC252A7" wp14:editId="7CE98D5B">
+            <wp:extent cx="3639058" cy="1962424"/>
+            <wp:effectExtent l="0" t="0" r="0" b="0"/>
+            <wp:docPr id="5" name="Imagen 5"/>
+            <wp:cNvGraphicFramePr>
+              <a:graphicFrameLocks xmlns:a="http://schemas.openxmlformats.org/drawingml/2006/main" noChangeAspect="1"/>
+            </wp:cNvGraphicFramePr>
+            <a:graphic xmlns:a="http://schemas.openxmlformats.org/drawingml/2006/main">
+              <a:graphicData uri="http://schemas.openxmlformats.org/drawingml/2006/picture">
+                <pic:pic xmlns:pic="http://schemas.openxmlformats.org/drawingml/2006/picture">
+                  <pic:nvPicPr>
+                    <pic:cNvPr id="1" name=""/>
+                    <pic:cNvPicPr/>
+                  </pic:nvPicPr>
+                  <pic:blipFill>
+                    <a:blip r:embed="rId10"/>
+                    <a:stretch>
+                      <a:fillRect/>
+                    </a:stretch>
+                  </pic:blipFill>
+                  <pic:spPr>
+                    <a:xfrm>
+                      <a:off x="0" y="0"/>
+                      <a:ext cx="3639058" cy="1962424"/>
+                    </a:xfrm>
+                    <a:prstGeom prst="rect">
+                      <a:avLst/>
+                    </a:prstGeom>
+                  </pic:spPr>
+                </pic:pic>
+              </a:graphicData>
+            </a:graphic>
+          </wp:inline>
+        </w:drawing>
+      </w:r>
+    </w:p>
+    <w:p>
+      <w:pPr>
+        <w:jc w:val="both"/>
+        <w:rPr>
+          <w:rFonts w:ascii="Times New Roman" w:hAnsi="Times New Roman" w:cs="Times New Roman"/>
+          <w:sz w:val="24"/>
+          <w:szCs w:val="24"/>
+        </w:rPr>
+      </w:pPr>
+    </w:p>
+    <w:p>
+      <w:pPr>
+        <w:jc w:val="both"/>
+        <w:rPr>
+          <w:rFonts w:ascii="Times New Roman" w:hAnsi="Times New Roman" w:cs="Times New Roman"/>
+          <w:b/>
+          <w:sz w:val="24"/>
+          <w:szCs w:val="24"/>
+        </w:rPr>
+      </w:pPr>
+      <w:r>
+        <w:rPr>
+          <w:rFonts w:ascii="Times New Roman" w:hAnsi="Times New Roman" w:cs="Times New Roman"/>
+          <w:b/>
+          <w:sz w:val="24"/>
+          <w:szCs w:val="24"/>
+        </w:rPr>
+        <w:t>Cartas de desarrollo:</w:t>
+      </w:r>
+    </w:p>
+    <w:p>
+      <w:pPr>
+        <w:jc w:val="both"/>
+        <w:rPr>
+          <w:rFonts w:ascii="Times New Roman" w:hAnsi="Times New Roman" w:cs="Times New Roman"/>
+          <w:bCs/>
+          <w:sz w:val="24"/>
+          <w:szCs w:val="24"/>
+        </w:rPr>
+      </w:pPr>
+      <w:r>
+        <w:rPr>
+          <w:rFonts w:ascii="Times New Roman" w:hAnsi="Times New Roman" w:cs="Times New Roman"/>
+          <w:bCs/>
+          <w:sz w:val="24"/>
+          <w:szCs w:val="24"/>
+        </w:rPr>
+        <w:t>Los jugadores pueden jugar cartas de desarrollo al principio o al final de su turno. Las tarjetas de desarrollo hacen cosas diferentes, pero sus efectos están claramente indicados en la propia tarjeta. Las tarjetas de desarrollo vienen en los siguientes tipos:</w:t>
+      </w:r>
+    </w:p>
+    <w:p>
+      <w:pPr>
+        <w:jc w:val="both"/>
+        <w:rPr>
+          <w:rFonts w:ascii="Times New Roman" w:hAnsi="Times New Roman" w:cs="Times New Roman"/>
+          <w:bCs/>
+          <w:sz w:val="24"/>
+          <w:szCs w:val="24"/>
+        </w:rPr>
+      </w:pPr>
+      <w:r>
+        <w:rPr>
+          <w:rFonts w:ascii="Times New Roman" w:hAnsi="Times New Roman" w:cs="Times New Roman"/>
+          <w:bCs/>
+          <w:sz w:val="24"/>
+          <w:szCs w:val="24"/>
+        </w:rPr>
+        <w:t>Carta «Caballero» permite a un jugador mover al ladrón a cualquier lugar del tablero y luego puede tomar una carta de cualquier jugador que tenga un asentamiento o ciudad en el recurso bloqueado.</w:t>
+      </w:r>
+    </w:p>
+    <w:p>
+      <w:pPr>
+        <w:jc w:val="both"/>
+        <w:rPr>
+          <w:rFonts w:ascii="Times New Roman" w:hAnsi="Times New Roman" w:cs="Times New Roman"/>
+          <w:bCs/>
+          <w:sz w:val="24"/>
+          <w:szCs w:val="24"/>
+        </w:rPr>
+      </w:pPr>
+      <w:r>
+        <w:rPr>
+          <w:rFonts w:ascii="Times New Roman" w:hAnsi="Times New Roman" w:cs="Times New Roman"/>
+          <w:bCs/>
+          <w:sz w:val="24"/>
+          <w:szCs w:val="24"/>
+        </w:rPr>
+        <w:t>Carta «Road Building» permite a un jugador colocar dos caminos en el tablero.</w:t>
+      </w:r>
+    </w:p>
+    <w:p>
+      <w:pPr>
+        <w:jc w:val="both"/>
+        <w:rPr>
+          <w:rFonts w:ascii="Times New Roman" w:hAnsi="Times New Roman" w:cs="Times New Roman"/>
+          <w:bCs/>
+          <w:sz w:val="24"/>
+          <w:szCs w:val="24"/>
+        </w:rPr>
+      </w:pPr>
+      <w:r>
+        <w:rPr>
+          <w:rFonts w:ascii="Times New Roman" w:hAnsi="Times New Roman" w:cs="Times New Roman"/>
+          <w:bCs/>
+          <w:sz w:val="24"/>
+          <w:szCs w:val="24"/>
+        </w:rPr>
+        <w:t>Carta «Año de Abundancia» le da a un jugador dos cartas de recursos cualesquiera.</w:t>
+      </w:r>
+    </w:p>
+    <w:p>
+      <w:pPr>
+        <w:jc w:val="both"/>
+        <w:rPr>
+          <w:rFonts w:ascii="Times New Roman" w:hAnsi="Times New Roman" w:cs="Times New Roman"/>
+          <w:bCs/>
+          <w:sz w:val="24"/>
+          <w:szCs w:val="24"/>
+        </w:rPr>
+      </w:pPr>
+      <w:r>
+        <w:rPr>
+          <w:rFonts w:ascii="Times New Roman" w:hAnsi="Times New Roman" w:cs="Times New Roman"/>
+          <w:bCs/>
+          <w:sz w:val="24"/>
+          <w:szCs w:val="24"/>
+        </w:rPr>
+        <w:t>Después de que un jugador juega la carta «Monopolio», ese jugador anuncia un tipo de recurso. Cada jugador debe entonces darle a ese jugador todo ese tipo de carta(s) de recursos en su mano.</w:t>
+      </w:r>
+    </w:p>
+    <w:p>
+      <w:pPr>
+        <w:jc w:val="both"/>
+        <w:rPr>
+          <w:rFonts w:ascii="Times New Roman" w:hAnsi="Times New Roman" w:cs="Times New Roman"/>
+          <w:bCs/>
+          <w:sz w:val="24"/>
+          <w:szCs w:val="24"/>
+        </w:rPr>
+      </w:pPr>
+      <w:r>
+        <w:rPr>
+          <w:rFonts w:ascii="Times New Roman" w:hAnsi="Times New Roman" w:cs="Times New Roman"/>
+          <w:bCs/>
+          <w:sz w:val="24"/>
+          <w:szCs w:val="24"/>
+        </w:rPr>
+        <w:t>La carta de «Punto de Victoria» da automáticamente al jugador un punto de victoria.</w:t>
+      </w:r>
+    </w:p>
+    <w:p>
+      <w:pPr>
+        <w:jc w:val="both"/>
+        <w:rPr>
+          <w:rFonts w:ascii="Times New Roman" w:hAnsi="Times New Roman" w:cs="Times New Roman"/>
+          <w:b/>
+          <w:sz w:val="24"/>
+          <w:szCs w:val="24"/>
+        </w:rPr>
+      </w:pPr>
+      <w:r>
+        <w:rPr>
+          <w:rFonts w:ascii="Times New Roman" w:hAnsi="Times New Roman" w:cs="Times New Roman"/>
+          <w:b/>
+          <w:sz w:val="24"/>
+          <w:szCs w:val="24"/>
+        </w:rPr>
+        <w:t>Puntos extra:</w:t>
+      </w:r>
+    </w:p>
+    <w:p>
+      <w:pPr>
+        <w:jc w:val="both"/>
+        <w:rPr>
+          <w:rFonts w:ascii="Times New Roman" w:hAnsi="Times New Roman" w:cs="Times New Roman"/>
+          <w:bCs/>
+          <w:sz w:val="24"/>
+          <w:szCs w:val="24"/>
+        </w:rPr>
+      </w:pPr>
+      <w:r>
+        <w:rPr>
+          <w:rFonts w:ascii="Times New Roman" w:hAnsi="Times New Roman" w:cs="Times New Roman"/>
+          <w:bCs/>
+          <w:sz w:val="24"/>
+          <w:szCs w:val="24"/>
+        </w:rPr>
+        <w:t>Se pueden conseguir puntos extra si un jugador logra un objetivo sobre el resto:</w:t>
+      </w:r>
+    </w:p>
+    <w:p>
+      <w:pPr>
+        <w:jc w:val="both"/>
+        <w:rPr>
+          <w:rFonts w:ascii="Times New Roman" w:hAnsi="Times New Roman" w:cs="Times New Roman"/>
+          <w:bCs/>
+          <w:sz w:val="24"/>
+          <w:szCs w:val="24"/>
+        </w:rPr>
+      </w:pPr>
+      <w:r>
+        <w:rPr>
+          <w:rFonts w:ascii="Times New Roman" w:hAnsi="Times New Roman" w:cs="Times New Roman"/>
+          <w:bCs/>
+          <w:sz w:val="24"/>
+          <w:szCs w:val="24"/>
+        </w:rPr>
+        <w:t>"camino más largo": Un jugador puede reclamar 2 puntos si logra hacer el camino más largo que no sea interferido por ningún pueblo o ciudad de otro jugador. El camino más largo se piensa como el camino más largo que se puede dibujar sin levantar el lápiz. Se reclama solo a partir de los 5 caminos consecutivos realizados. Otro jugador puede quitarle dichos puntos y reclamárselos para sí, solo si supera el camino más largo vigente.</w:t>
+      </w:r>
+    </w:p>
+    <w:p>
+      <w:pPr>
+        <w:jc w:val="both"/>
+        <w:rPr>
+          <w:rFonts w:ascii="Times New Roman" w:hAnsi="Times New Roman" w:cs="Times New Roman"/>
+          <w:bCs/>
+          <w:sz w:val="24"/>
+          <w:szCs w:val="24"/>
+        </w:rPr>
+      </w:pPr>
+    </w:p>
+    <w:p>
+      <w:pPr>
+        <w:jc w:val="both"/>
+        <w:rPr>
+          <w:rFonts w:ascii="Times New Roman" w:hAnsi="Times New Roman" w:cs="Times New Roman"/>
+          <w:bCs/>
+          <w:sz w:val="24"/>
+          <w:szCs w:val="24"/>
+        </w:rPr>
+      </w:pPr>
+      <w:r>
+        <w:rPr>
+          <w:rFonts w:ascii="Times New Roman" w:hAnsi="Times New Roman" w:cs="Times New Roman"/>
+          <w:bCs/>
+          <w:sz w:val="24"/>
+          <w:szCs w:val="24"/>
+        </w:rPr>
+        <w:lastRenderedPageBreak/>
+        <w:t xml:space="preserve">"ejercito </w:t>
+      </w:r>
+      <w:r>
+        <w:rPr>
+          <w:rFonts w:ascii="Times New Roman" w:hAnsi="Times New Roman" w:cs="Times New Roman"/>
+          <w:bCs/>
+          <w:sz w:val="24"/>
+          <w:szCs w:val="24"/>
+        </w:rPr>
+        <w:t>más</w:t>
+      </w:r>
+      <w:r>
+        <w:rPr>
+          <w:rFonts w:ascii="Times New Roman" w:hAnsi="Times New Roman" w:cs="Times New Roman"/>
+          <w:bCs/>
+          <w:sz w:val="24"/>
+          <w:szCs w:val="24"/>
+        </w:rPr>
+        <w:t xml:space="preserve"> grande": Un jugador puede reclamar 2 puntos si logró usar 3 o </w:t>
+      </w:r>
+      <w:r>
+        <w:rPr>
+          <w:rFonts w:ascii="Times New Roman" w:hAnsi="Times New Roman" w:cs="Times New Roman"/>
+          <w:bCs/>
+          <w:sz w:val="24"/>
+          <w:szCs w:val="24"/>
+        </w:rPr>
+        <w:t>más</w:t>
+      </w:r>
+      <w:r>
+        <w:rPr>
+          <w:rFonts w:ascii="Times New Roman" w:hAnsi="Times New Roman" w:cs="Times New Roman"/>
+          <w:bCs/>
+          <w:sz w:val="24"/>
+          <w:szCs w:val="24"/>
+        </w:rPr>
+        <w:t xml:space="preserve"> "cartas de caballero". Otro jugador puede quitarle esos puntos y reclamarlos propios solo sí supera la máxima cantidad de "carta de caballero" usada.</w:t>
+      </w:r>
     </w:p>
     <w:p>
       <w:pPr>
@@ -2264,16 +2846,14 @@
           <w:szCs w:val="24"/>
         </w:rPr>
       </w:pPr>
-      <w:proofErr w:type="spellStart"/>
-      <w:r>
-        <w:rPr>
-          <w:rFonts w:ascii="Times New Roman" w:hAnsi="Times New Roman" w:cs="Times New Roman"/>
-          <w:sz w:val="24"/>
-          <w:szCs w:val="24"/>
-        </w:rPr>
-        <w:t>Ej</w:t>
-      </w:r>
-      <w:proofErr w:type="spellEnd"/>
+      <w:r>
+        <w:rPr>
+          <w:rFonts w:ascii="Times New Roman" w:hAnsi="Times New Roman" w:cs="Times New Roman"/>
+          <w:sz w:val="24"/>
+          <w:szCs w:val="24"/>
+        </w:rPr>
+        <w:t>Ej.</w:t>
+      </w:r>
       <w:r>
         <w:rPr>
           <w:rFonts w:ascii="Times New Roman" w:hAnsi="Times New Roman" w:cs="Times New Roman"/>
@@ -2288,76 +2868,276 @@
         <w:jc w:val="both"/>
         <w:rPr>
           <w:rFonts w:ascii="Times New Roman" w:hAnsi="Times New Roman" w:cs="Times New Roman"/>
-          <w:sz w:val="24"/>
-          <w:szCs w:val="24"/>
-        </w:rPr>
-      </w:pPr>
-    </w:p>
-    <w:p>
-      <w:pPr>
-        <w:jc w:val="both"/>
-        <w:rPr>
-          <w:rFonts w:ascii="Times New Roman" w:hAnsi="Times New Roman" w:cs="Times New Roman"/>
-          <w:sz w:val="24"/>
-          <w:szCs w:val="24"/>
-        </w:rPr>
-      </w:pPr>
-    </w:p>
-    <w:p>
-      <w:pPr>
-        <w:jc w:val="both"/>
-        <w:rPr>
-          <w:rFonts w:ascii="Times New Roman" w:hAnsi="Times New Roman" w:cs="Times New Roman"/>
-          <w:sz w:val="24"/>
-          <w:szCs w:val="24"/>
-        </w:rPr>
-      </w:pPr>
-    </w:p>
-    <w:p>
-      <w:pPr>
-        <w:jc w:val="both"/>
-        <w:rPr>
-          <w:rFonts w:ascii="Times New Roman" w:hAnsi="Times New Roman" w:cs="Times New Roman"/>
-          <w:sz w:val="24"/>
-          <w:szCs w:val="24"/>
-        </w:rPr>
-      </w:pPr>
-    </w:p>
-    <w:p>
-      <w:pPr>
-        <w:jc w:val="both"/>
-        <w:rPr>
-          <w:rFonts w:ascii="Times New Roman" w:hAnsi="Times New Roman" w:cs="Times New Roman"/>
-          <w:b/>
-          <w:sz w:val="44"/>
-          <w:szCs w:val="44"/>
-        </w:rPr>
-      </w:pPr>
-      <w:r>
-        <w:rPr>
-          <w:rFonts w:ascii="Times New Roman" w:hAnsi="Times New Roman" w:cs="Times New Roman"/>
-          <w:b/>
-          <w:sz w:val="44"/>
-          <w:szCs w:val="44"/>
-        </w:rPr>
+          <w:b/>
+          <w:sz w:val="44"/>
+          <w:szCs w:val="44"/>
+        </w:rPr>
+      </w:pPr>
+      <w:r>
+        <w:rPr>
+          <w:rFonts w:ascii="Times New Roman" w:hAnsi="Times New Roman" w:cs="Times New Roman"/>
+          <w:b/>
+          <w:sz w:val="44"/>
+          <w:szCs w:val="44"/>
+        </w:rPr>
+        <w:t>Archivo</w:t>
+      </w:r>
+    </w:p>
+    <w:p>
+      <w:pPr>
+        <w:jc w:val="both"/>
+        <w:rPr>
+          <w:rFonts w:ascii="Times New Roman" w:hAnsi="Times New Roman" w:cs="Times New Roman"/>
+          <w:bCs/>
+          <w:sz w:val="24"/>
+          <w:szCs w:val="24"/>
+        </w:rPr>
+      </w:pPr>
+      <w:r>
+        <w:rPr>
+          <w:rFonts w:ascii="Times New Roman" w:hAnsi="Times New Roman" w:cs="Times New Roman"/>
+          <w:bCs/>
+          <w:sz w:val="24"/>
+          <w:szCs w:val="24"/>
+        </w:rPr>
+        <w:t>Para el apartado de archivo se almacenará los datos de los usuarios con sus respectivos nombres de usuario, contraseña, Nick o alias y historial de partidas ganadas/perdidas.</w:t>
+      </w:r>
+    </w:p>
+    <w:p>
+      <w:pPr>
+        <w:jc w:val="both"/>
+        <w:rPr>
+          <w:rFonts w:ascii="Times New Roman" w:hAnsi="Times New Roman" w:cs="Times New Roman"/>
+          <w:b/>
+          <w:sz w:val="44"/>
+          <w:szCs w:val="44"/>
+        </w:rPr>
+      </w:pPr>
+      <w:r>
+        <w:rPr>
+          <w:rFonts w:ascii="Times New Roman" w:hAnsi="Times New Roman" w:cs="Times New Roman"/>
+          <w:b/>
+          <w:sz w:val="44"/>
+          <w:szCs w:val="44"/>
+        </w:rPr>
+        <w:t>Periféricos</w:t>
+      </w:r>
+    </w:p>
+    <w:p>
+      <w:pPr>
+        <w:jc w:val="both"/>
+        <w:rPr>
+          <w:rFonts w:ascii="Times New Roman" w:hAnsi="Times New Roman" w:cs="Times New Roman"/>
+          <w:b/>
+          <w:sz w:val="24"/>
+          <w:szCs w:val="24"/>
+        </w:rPr>
+      </w:pPr>
+      <w:r>
+        <w:rPr>
+          <w:rFonts w:ascii="Times New Roman" w:hAnsi="Times New Roman" w:cs="Times New Roman"/>
+          <w:bCs/>
+          <w:sz w:val="24"/>
+          <w:szCs w:val="24"/>
+        </w:rPr>
+        <w:t xml:space="preserve">La jugabilidad se realizará mediante el uso de Mouse/Ratón, utilizando el </w:t>
+      </w:r>
+      <w:proofErr w:type="gramStart"/>
+      <w:r>
+        <w:rPr>
+          <w:rFonts w:ascii="Times New Roman" w:hAnsi="Times New Roman" w:cs="Times New Roman"/>
+          <w:bCs/>
+          <w:sz w:val="24"/>
+          <w:szCs w:val="24"/>
+        </w:rPr>
+        <w:t>click</w:t>
+      </w:r>
+      <w:proofErr w:type="gramEnd"/>
+      <w:r>
+        <w:rPr>
+          <w:rFonts w:ascii="Times New Roman" w:hAnsi="Times New Roman" w:cs="Times New Roman"/>
+          <w:bCs/>
+          <w:sz w:val="24"/>
+          <w:szCs w:val="24"/>
+        </w:rPr>
+        <w:t xml:space="preserve"> Izquierdo del mismo. Con este se interactuará con el mapa y las cartas.</w:t>
+      </w:r>
+    </w:p>
+    <w:p>
+      <w:pPr>
+        <w:jc w:val="both"/>
+        <w:rPr>
+          <w:rFonts w:ascii="Times New Roman" w:hAnsi="Times New Roman" w:cs="Times New Roman"/>
+          <w:b/>
+          <w:sz w:val="44"/>
+          <w:szCs w:val="44"/>
+        </w:rPr>
+      </w:pPr>
+    </w:p>
+    <w:p>
+      <w:pPr>
+        <w:jc w:val="both"/>
+        <w:rPr>
+          <w:rFonts w:ascii="Times New Roman" w:hAnsi="Times New Roman" w:cs="Times New Roman"/>
+          <w:b/>
+          <w:sz w:val="44"/>
+          <w:szCs w:val="44"/>
+        </w:rPr>
+      </w:pPr>
+      <w:r>
+        <w:rPr>
+          <w:rFonts w:ascii="Times New Roman" w:hAnsi="Times New Roman" w:cs="Times New Roman"/>
+          <w:b/>
+          <w:sz w:val="44"/>
+          <w:szCs w:val="44"/>
+        </w:rPr>
+        <w:lastRenderedPageBreak/>
         <w:t>Diagramas de clases</w:t>
       </w:r>
     </w:p>
     <w:p>
       <w:pPr>
         <w:spacing w:line="480" w:lineRule="auto"/>
-        <w:jc w:val="both"/>
-        <w:rPr>
-          <w:rFonts w:ascii="Times New Roman" w:hAnsi="Times New Roman" w:cs="Times New Roman"/>
-          <w:b/>
-          <w:sz w:val="24"/>
-          <w:szCs w:val="24"/>
-        </w:rPr>
-      </w:pPr>
+        <w:rPr>
+          <w:rFonts w:ascii="Times New Roman" w:hAnsi="Times New Roman" w:cs="Times New Roman"/>
+          <w:bCs/>
+          <w:noProof/>
+          <w:sz w:val="24"/>
+          <w:szCs w:val="24"/>
+        </w:rPr>
+      </w:pPr>
+      <w:r>
+        <w:rPr>
+          <w:rFonts w:ascii="Times New Roman" w:hAnsi="Times New Roman" w:cs="Times New Roman"/>
+          <w:bCs/>
+          <w:noProof/>
+          <w:sz w:val="24"/>
+          <w:szCs w:val="24"/>
+        </w:rPr>
+        <w:drawing>
+          <wp:inline distT="0" distB="0" distL="0" distR="0" wp14:anchorId="3BFC79D7" wp14:editId="18910F79">
+            <wp:extent cx="5937885" cy="2683510"/>
+            <wp:effectExtent l="0" t="0" r="5715" b="2540"/>
+            <wp:docPr id="10" name="Imagen 10"/>
+            <wp:cNvGraphicFramePr>
+              <a:graphicFrameLocks xmlns:a="http://schemas.openxmlformats.org/drawingml/2006/main" noChangeAspect="1"/>
+            </wp:cNvGraphicFramePr>
+            <a:graphic xmlns:a="http://schemas.openxmlformats.org/drawingml/2006/main">
+              <a:graphicData uri="http://schemas.openxmlformats.org/drawingml/2006/picture">
+                <pic:pic xmlns:pic="http://schemas.openxmlformats.org/drawingml/2006/picture">
+                  <pic:nvPicPr>
+                    <pic:cNvPr id="0" name="Picture 4"/>
+                    <pic:cNvPicPr>
+                      <a:picLocks noChangeAspect="1" noChangeArrowheads="1"/>
+                    </pic:cNvPicPr>
+                  </pic:nvPicPr>
+                  <pic:blipFill>
+                    <a:blip r:embed="rId11" cstate="print">
+                      <a:extLst>
+                        <a:ext uri="{28A0092B-C50C-407E-A947-70E740481C1C}">
+                          <a14:useLocalDpi xmlns:a14="http://schemas.microsoft.com/office/drawing/2010/main" val="0"/>
+                        </a:ext>
+                      </a:extLst>
+                    </a:blip>
+                    <a:srcRect/>
+                    <a:stretch>
+                      <a:fillRect/>
+                    </a:stretch>
+                  </pic:blipFill>
+                  <pic:spPr bwMode="auto">
+                    <a:xfrm>
+                      <a:off x="0" y="0"/>
+                      <a:ext cx="5937885" cy="2683510"/>
+                    </a:xfrm>
+                    <a:prstGeom prst="rect">
+                      <a:avLst/>
+                    </a:prstGeom>
+                    <a:noFill/>
+                    <a:ln>
+                      <a:noFill/>
+                    </a:ln>
+                  </pic:spPr>
+                </pic:pic>
+              </a:graphicData>
+            </a:graphic>
+          </wp:inline>
+        </w:drawing>
+      </w:r>
+    </w:p>
+    <w:p>
+      <w:pPr>
+        <w:spacing w:line="480" w:lineRule="auto"/>
+        <w:rPr>
+          <w:rFonts w:ascii="Times New Roman" w:hAnsi="Times New Roman" w:cs="Times New Roman"/>
+          <w:bCs/>
+          <w:noProof/>
+          <w:sz w:val="24"/>
+          <w:szCs w:val="24"/>
+        </w:rPr>
+      </w:pPr>
+      <w:r>
+        <w:rPr>
+          <w:rFonts w:ascii="Times New Roman" w:hAnsi="Times New Roman" w:cs="Times New Roman"/>
+          <w:bCs/>
+          <w:noProof/>
+          <w:sz w:val="24"/>
+          <w:szCs w:val="24"/>
+        </w:rPr>
+        <w:t>El diagrama de las clases se encuentra en la carpeta del repositorio de GitHub.</w:t>
+      </w:r>
+    </w:p>
+    <w:p>
+      <w:pPr>
+        <w:spacing w:line="480" w:lineRule="auto"/>
+        <w:rPr>
+          <w:rFonts w:ascii="Times New Roman" w:hAnsi="Times New Roman" w:cs="Times New Roman"/>
+          <w:bCs/>
+          <w:sz w:val="24"/>
+          <w:szCs w:val="24"/>
+          <w:lang w:val="en-US"/>
+        </w:rPr>
+      </w:pPr>
+      <w:r>
+        <w:rPr>
+          <w:rFonts w:ascii="Times New Roman" w:hAnsi="Times New Roman" w:cs="Times New Roman"/>
+          <w:bCs/>
+          <w:noProof/>
+          <w:sz w:val="24"/>
+          <w:szCs w:val="24"/>
+          <w:lang w:val="en-US"/>
+        </w:rPr>
+        <w:t xml:space="preserve">Link: </w:t>
+      </w:r>
+      <w:hyperlink r:id="rId12" w:history="1">
+        <w:r>
+          <w:rPr>
+            <w:rStyle w:val="Hipervnculo"/>
+            <w:rFonts w:ascii="Times New Roman" w:hAnsi="Times New Roman" w:cs="Times New Roman"/>
+            <w:bCs/>
+            <w:noProof/>
+            <w:sz w:val="24"/>
+            <w:szCs w:val="24"/>
+            <w:lang w:val="en-US"/>
+          </w:rPr>
+          <w:t>https://github.com/maximilianozurit</w:t>
+        </w:r>
+        <w:r>
+          <w:rPr>
+            <w:rStyle w:val="Hipervnculo"/>
+            <w:rFonts w:ascii="Times New Roman" w:hAnsi="Times New Roman" w:cs="Times New Roman"/>
+            <w:bCs/>
+            <w:noProof/>
+            <w:sz w:val="24"/>
+            <w:szCs w:val="24"/>
+            <w:lang w:val="en-US"/>
+          </w:rPr>
+          <w:t>a/ProyectoLabo2.git</w:t>
+        </w:r>
+      </w:hyperlink>
     </w:p>
     <w:sectPr>
-      <w:headerReference w:type="default" r:id="rId7"/>
-      <w:footerReference w:type="default" r:id="rId8"/>
+      <w:headerReference w:type="default" r:id="rId13"/>
+      <w:footerReference w:type="default" r:id="rId14"/>
       <w:pgSz w:w="12240" w:h="15840"/>
       <w:pgMar w:top="1440" w:right="1440" w:bottom="1440" w:left="1440" w:header="720" w:footer="720" w:gutter="0"/>
       <w:pgNumType w:start="0"/>
@@ -2369,7 +3149,7 @@
 </file>
 
 <file path=word/endnotes.xml><?xml version="1.0" encoding="utf-8"?>
-<w:endnotes xmlns:wpc="http://schemas.microsoft.com/office/word/2010/wordprocessingCanvas" xmlns:cx="http://schemas.microsoft.com/office/drawing/2014/chartex" xmlns:cx1="http://schemas.microsoft.com/office/drawing/2015/9/8/chartex" xmlns:mc="http://schemas.openxmlformats.org/markup-compatibility/2006" xmlns:o="urn:schemas-microsoft-com:office:office" xmlns:r="http://schemas.openxmlformats.org/officeDocument/2006/relationships" xmlns:m="http://schemas.openxmlformats.org/officeDocument/2006/math" xmlns:v="urn:schemas-microsoft-com:vml" xmlns:wp14="http://schemas.microsoft.com/office/word/2010/wordprocessingDrawing" xmlns:wp="http://schemas.openxmlformats.org/drawingml/2006/wordprocessingDrawing" xmlns:w10="urn:schemas-microsoft-com:office:word" xmlns:w="http://schemas.openxmlformats.org/wordprocessingml/2006/main" xmlns:w14="http://schemas.microsoft.com/office/word/2010/wordml" xmlns:w15="http://schemas.microsoft.com/office/word/2012/wordml" xmlns:w16se="http://schemas.microsoft.com/office/word/2015/wordml/symex" xmlns:wpg="http://schemas.microsoft.com/office/word/2010/wordprocessingGroup" xmlns:wpi="http://schemas.microsoft.com/office/word/2010/wordprocessingInk" xmlns:wne="http://schemas.microsoft.com/office/word/2006/wordml" xmlns:wps="http://schemas.microsoft.com/office/word/2010/wordprocessingShape" mc:Ignorable="w14 w15 w16se wp14">
+<w:endnotes xmlns:wpc="http://schemas.microsoft.com/office/word/2010/wordprocessingCanvas" xmlns:cx="http://schemas.microsoft.com/office/drawing/2014/chartex" xmlns:cx1="http://schemas.microsoft.com/office/drawing/2015/9/8/chartex" xmlns:cx2="http://schemas.microsoft.com/office/drawing/2015/10/21/chartex" xmlns:cx3="http://schemas.microsoft.com/office/drawing/2016/5/9/chartex" xmlns:cx4="http://schemas.microsoft.com/office/drawing/2016/5/10/chartex" xmlns:cx5="http://schemas.microsoft.com/office/drawing/2016/5/11/chartex" xmlns:cx6="http://schemas.microsoft.com/office/drawing/2016/5/12/chartex" xmlns:cx7="http://schemas.microsoft.com/office/drawing/2016/5/13/chartex" xmlns:cx8="http://schemas.microsoft.com/office/drawing/2016/5/14/chartex" xmlns:mc="http://schemas.openxmlformats.org/markup-compatibility/2006" xmlns:aink="http://schemas.microsoft.com/office/drawing/2016/ink" xmlns:am3d="http://schemas.microsoft.com/office/drawing/2017/model3d" xmlns:o="urn:schemas-microsoft-com:office:office" xmlns:r="http://schemas.openxmlformats.org/officeDocument/2006/relationships" xmlns:m="http://schemas.openxmlformats.org/officeDocument/2006/math" xmlns:v="urn:schemas-microsoft-com:vml" xmlns:wp14="http://schemas.microsoft.com/office/word/2010/wordprocessingDrawing" xmlns:wp="http://schemas.openxmlformats.org/drawingml/2006/wordprocessingDrawing" xmlns:w10="urn:schemas-microsoft-com:office:word" xmlns:w="http://schemas.openxmlformats.org/wordprocessingml/2006/main" xmlns:w14="http://schemas.microsoft.com/office/word/2010/wordml" xmlns:w15="http://schemas.microsoft.com/office/word/2012/wordml" xmlns:w16cex="http://schemas.microsoft.com/office/word/2018/wordml/cex" xmlns:w16cid="http://schemas.microsoft.com/office/word/2016/wordml/cid" xmlns:w16="http://schemas.microsoft.com/office/word/2018/wordml" xmlns:w16se="http://schemas.microsoft.com/office/word/2015/wordml/symex" xmlns:wpg="http://schemas.microsoft.com/office/word/2010/wordprocessingGroup" xmlns:wpi="http://schemas.microsoft.com/office/word/2010/wordprocessingInk" xmlns:wne="http://schemas.microsoft.com/office/word/2006/wordml" xmlns:wps="http://schemas.microsoft.com/office/word/2010/wordprocessingShape" mc:Ignorable="w14 w15 w16se w16cid w16 w16cex wp14">
   <w:endnote w:type="separator" w:id="-1">
     <w:p>
       <w:pPr>
@@ -2394,10 +3174,10 @@
 </file>
 
 <file path=word/footer1.xml><?xml version="1.0" encoding="utf-8"?>
-<w:ftr xmlns:wpc="http://schemas.microsoft.com/office/word/2010/wordprocessingCanvas" xmlns:cx="http://schemas.microsoft.com/office/drawing/2014/chartex" xmlns:cx1="http://schemas.microsoft.com/office/drawing/2015/9/8/chartex" xmlns:mc="http://schemas.openxmlformats.org/markup-compatibility/2006" xmlns:o="urn:schemas-microsoft-com:office:office" xmlns:r="http://schemas.openxmlformats.org/officeDocument/2006/relationships" xmlns:m="http://schemas.openxmlformats.org/officeDocument/2006/math" xmlns:v="urn:schemas-microsoft-com:vml" xmlns:wp14="http://schemas.microsoft.com/office/word/2010/wordprocessingDrawing" xmlns:wp="http://schemas.openxmlformats.org/drawingml/2006/wordprocessingDrawing" xmlns:w10="urn:schemas-microsoft-com:office:word" xmlns:w="http://schemas.openxmlformats.org/wordprocessingml/2006/main" xmlns:w14="http://schemas.microsoft.com/office/word/2010/wordml" xmlns:w15="http://schemas.microsoft.com/office/word/2012/wordml" xmlns:w16se="http://schemas.microsoft.com/office/word/2015/wordml/symex" xmlns:wpg="http://schemas.microsoft.com/office/word/2010/wordprocessingGroup" xmlns:wpi="http://schemas.microsoft.com/office/word/2010/wordprocessingInk" xmlns:wne="http://schemas.microsoft.com/office/word/2006/wordml" xmlns:wps="http://schemas.microsoft.com/office/word/2010/wordprocessingShape" mc:Ignorable="w14 w15 w16se wp14">
+<w:ftr xmlns:wpc="http://schemas.microsoft.com/office/word/2010/wordprocessingCanvas" xmlns:cx="http://schemas.microsoft.com/office/drawing/2014/chartex" xmlns:cx1="http://schemas.microsoft.com/office/drawing/2015/9/8/chartex" xmlns:cx2="http://schemas.microsoft.com/office/drawing/2015/10/21/chartex" xmlns:cx3="http://schemas.microsoft.com/office/drawing/2016/5/9/chartex" xmlns:cx4="http://schemas.microsoft.com/office/drawing/2016/5/10/chartex" xmlns:cx5="http://schemas.microsoft.com/office/drawing/2016/5/11/chartex" xmlns:cx6="http://schemas.microsoft.com/office/drawing/2016/5/12/chartex" xmlns:cx7="http://schemas.microsoft.com/office/drawing/2016/5/13/chartex" xmlns:cx8="http://schemas.microsoft.com/office/drawing/2016/5/14/chartex" xmlns:mc="http://schemas.openxmlformats.org/markup-compatibility/2006" xmlns:aink="http://schemas.microsoft.com/office/drawing/2016/ink" xmlns:am3d="http://schemas.microsoft.com/office/drawing/2017/model3d" xmlns:o="urn:schemas-microsoft-com:office:office" xmlns:r="http://schemas.openxmlformats.org/officeDocument/2006/relationships" xmlns:m="http://schemas.openxmlformats.org/officeDocument/2006/math" xmlns:v="urn:schemas-microsoft-com:vml" xmlns:wp14="http://schemas.microsoft.com/office/word/2010/wordprocessingDrawing" xmlns:wp="http://schemas.openxmlformats.org/drawingml/2006/wordprocessingDrawing" xmlns:w10="urn:schemas-microsoft-com:office:word" xmlns:w="http://schemas.openxmlformats.org/wordprocessingml/2006/main" xmlns:w14="http://schemas.microsoft.com/office/word/2010/wordml" xmlns:w15="http://schemas.microsoft.com/office/word/2012/wordml" xmlns:w16cex="http://schemas.microsoft.com/office/word/2018/wordml/cex" xmlns:w16cid="http://schemas.microsoft.com/office/word/2016/wordml/cid" xmlns:w16="http://schemas.microsoft.com/office/word/2018/wordml" xmlns:w16se="http://schemas.microsoft.com/office/word/2015/wordml/symex" xmlns:wpg="http://schemas.microsoft.com/office/word/2010/wordprocessingGroup" xmlns:wpi="http://schemas.microsoft.com/office/word/2010/wordprocessingInk" xmlns:wne="http://schemas.microsoft.com/office/word/2006/wordml" xmlns:wps="http://schemas.microsoft.com/office/word/2010/wordprocessingShape" mc:Ignorable="w14 w15 w16se w16cid w16 w16cex wp14">
   <w:p>
     <w:pPr>
-      <w:pStyle w:val="Footer"/>
+      <w:pStyle w:val="Piedepgina"/>
       <w:tabs>
         <w:tab w:val="clear" w:pos="4680"/>
         <w:tab w:val="clear" w:pos="9360"/>
@@ -2449,14 +3229,14 @@
   </w:p>
   <w:p>
     <w:pPr>
-      <w:pStyle w:val="Footer"/>
+      <w:pStyle w:val="Piedepgina"/>
     </w:pPr>
   </w:p>
 </w:ftr>
 </file>
 
 <file path=word/footnotes.xml><?xml version="1.0" encoding="utf-8"?>
-<w:footnotes xmlns:wpc="http://schemas.microsoft.com/office/word/2010/wordprocessingCanvas" xmlns:cx="http://schemas.microsoft.com/office/drawing/2014/chartex" xmlns:cx1="http://schemas.microsoft.com/office/drawing/2015/9/8/chartex" xmlns:mc="http://schemas.openxmlformats.org/markup-compatibility/2006" xmlns:o="urn:schemas-microsoft-com:office:office" xmlns:r="http://schemas.openxmlformats.org/officeDocument/2006/relationships" xmlns:m="http://schemas.openxmlformats.org/officeDocument/2006/math" xmlns:v="urn:schemas-microsoft-com:vml" xmlns:wp14="http://schemas.microsoft.com/office/word/2010/wordprocessingDrawing" xmlns:wp="http://schemas.openxmlformats.org/drawingml/2006/wordprocessingDrawing" xmlns:w10="urn:schemas-microsoft-com:office:word" xmlns:w="http://schemas.openxmlformats.org/wordprocessingml/2006/main" xmlns:w14="http://schemas.microsoft.com/office/word/2010/wordml" xmlns:w15="http://schemas.microsoft.com/office/word/2012/wordml" xmlns:w16se="http://schemas.microsoft.com/office/word/2015/wordml/symex" xmlns:wpg="http://schemas.microsoft.com/office/word/2010/wordprocessingGroup" xmlns:wpi="http://schemas.microsoft.com/office/word/2010/wordprocessingInk" xmlns:wne="http://schemas.microsoft.com/office/word/2006/wordml" xmlns:wps="http://schemas.microsoft.com/office/word/2010/wordprocessingShape" mc:Ignorable="w14 w15 w16se wp14">
+<w:footnotes xmlns:wpc="http://schemas.microsoft.com/office/word/2010/wordprocessingCanvas" xmlns:cx="http://schemas.microsoft.com/office/drawing/2014/chartex" xmlns:cx1="http://schemas.microsoft.com/office/drawing/2015/9/8/chartex" xmlns:cx2="http://schemas.microsoft.com/office/drawing/2015/10/21/chartex" xmlns:cx3="http://schemas.microsoft.com/office/drawing/2016/5/9/chartex" xmlns:cx4="http://schemas.microsoft.com/office/drawing/2016/5/10/chartex" xmlns:cx5="http://schemas.microsoft.com/office/drawing/2016/5/11/chartex" xmlns:cx6="http://schemas.microsoft.com/office/drawing/2016/5/12/chartex" xmlns:cx7="http://schemas.microsoft.com/office/drawing/2016/5/13/chartex" xmlns:cx8="http://schemas.microsoft.com/office/drawing/2016/5/14/chartex" xmlns:mc="http://schemas.openxmlformats.org/markup-compatibility/2006" xmlns:aink="http://schemas.microsoft.com/office/drawing/2016/ink" xmlns:am3d="http://schemas.microsoft.com/office/drawing/2017/model3d" xmlns:o="urn:schemas-microsoft-com:office:office" xmlns:r="http://schemas.openxmlformats.org/officeDocument/2006/relationships" xmlns:m="http://schemas.openxmlformats.org/officeDocument/2006/math" xmlns:v="urn:schemas-microsoft-com:vml" xmlns:wp14="http://schemas.microsoft.com/office/word/2010/wordprocessingDrawing" xmlns:wp="http://schemas.openxmlformats.org/drawingml/2006/wordprocessingDrawing" xmlns:w10="urn:schemas-microsoft-com:office:word" xmlns:w="http://schemas.openxmlformats.org/wordprocessingml/2006/main" xmlns:w14="http://schemas.microsoft.com/office/word/2010/wordml" xmlns:w15="http://schemas.microsoft.com/office/word/2012/wordml" xmlns:w16cex="http://schemas.microsoft.com/office/word/2018/wordml/cex" xmlns:w16cid="http://schemas.microsoft.com/office/word/2016/wordml/cid" xmlns:w16="http://schemas.microsoft.com/office/word/2018/wordml" xmlns:w16se="http://schemas.microsoft.com/office/word/2015/wordml/symex" xmlns:wpg="http://schemas.microsoft.com/office/word/2010/wordprocessingGroup" xmlns:wpi="http://schemas.microsoft.com/office/word/2010/wordprocessingInk" xmlns:wne="http://schemas.microsoft.com/office/word/2006/wordml" xmlns:wps="http://schemas.microsoft.com/office/word/2010/wordprocessingShape" mc:Ignorable="w14 w15 w16se w16cid w16 w16cex wp14">
   <w:footnote w:type="separator" w:id="-1">
     <w:p>
       <w:pPr>
@@ -2481,10 +3261,10 @@
 </file>
 
 <file path=word/header1.xml><?xml version="1.0" encoding="utf-8"?>
-<w:hdr xmlns:wpc="http://schemas.microsoft.com/office/word/2010/wordprocessingCanvas" xmlns:cx="http://schemas.microsoft.com/office/drawing/2014/chartex" xmlns:cx1="http://schemas.microsoft.com/office/drawing/2015/9/8/chartex" xmlns:mc="http://schemas.openxmlformats.org/markup-compatibility/2006" xmlns:o="urn:schemas-microsoft-com:office:office" xmlns:r="http://schemas.openxmlformats.org/officeDocument/2006/relationships" xmlns:m="http://schemas.openxmlformats.org/officeDocument/2006/math" xmlns:v="urn:schemas-microsoft-com:vml" xmlns:wp14="http://schemas.microsoft.com/office/word/2010/wordprocessingDrawing" xmlns:wp="http://schemas.openxmlformats.org/drawingml/2006/wordprocessingDrawing" xmlns:w10="urn:schemas-microsoft-com:office:word" xmlns:w="http://schemas.openxmlformats.org/wordprocessingml/2006/main" xmlns:w14="http://schemas.microsoft.com/office/word/2010/wordml" xmlns:w15="http://schemas.microsoft.com/office/word/2012/wordml" xmlns:w16se="http://schemas.microsoft.com/office/word/2015/wordml/symex" xmlns:wpg="http://schemas.microsoft.com/office/word/2010/wordprocessingGroup" xmlns:wpi="http://schemas.microsoft.com/office/word/2010/wordprocessingInk" xmlns:wne="http://schemas.microsoft.com/office/word/2006/wordml" xmlns:wps="http://schemas.microsoft.com/office/word/2010/wordprocessingShape" mc:Ignorable="w14 w15 w16se wp14">
+<w:hdr xmlns:wpc="http://schemas.microsoft.com/office/word/2010/wordprocessingCanvas" xmlns:cx="http://schemas.microsoft.com/office/drawing/2014/chartex" xmlns:cx1="http://schemas.microsoft.com/office/drawing/2015/9/8/chartex" xmlns:cx2="http://schemas.microsoft.com/office/drawing/2015/10/21/chartex" xmlns:cx3="http://schemas.microsoft.com/office/drawing/2016/5/9/chartex" xmlns:cx4="http://schemas.microsoft.com/office/drawing/2016/5/10/chartex" xmlns:cx5="http://schemas.microsoft.com/office/drawing/2016/5/11/chartex" xmlns:cx6="http://schemas.microsoft.com/office/drawing/2016/5/12/chartex" xmlns:cx7="http://schemas.microsoft.com/office/drawing/2016/5/13/chartex" xmlns:cx8="http://schemas.microsoft.com/office/drawing/2016/5/14/chartex" xmlns:mc="http://schemas.openxmlformats.org/markup-compatibility/2006" xmlns:aink="http://schemas.microsoft.com/office/drawing/2016/ink" xmlns:am3d="http://schemas.microsoft.com/office/drawing/2017/model3d" xmlns:o="urn:schemas-microsoft-com:office:office" xmlns:r="http://schemas.openxmlformats.org/officeDocument/2006/relationships" xmlns:m="http://schemas.openxmlformats.org/officeDocument/2006/math" xmlns:v="urn:schemas-microsoft-com:vml" xmlns:wp14="http://schemas.microsoft.com/office/word/2010/wordprocessingDrawing" xmlns:wp="http://schemas.openxmlformats.org/drawingml/2006/wordprocessingDrawing" xmlns:w10="urn:schemas-microsoft-com:office:word" xmlns:w="http://schemas.openxmlformats.org/wordprocessingml/2006/main" xmlns:w14="http://schemas.microsoft.com/office/word/2010/wordml" xmlns:w15="http://schemas.microsoft.com/office/word/2012/wordml" xmlns:w16cex="http://schemas.microsoft.com/office/word/2018/wordml/cex" xmlns:w16cid="http://schemas.microsoft.com/office/word/2016/wordml/cid" xmlns:w16="http://schemas.microsoft.com/office/word/2018/wordml" xmlns:w16se="http://schemas.microsoft.com/office/word/2015/wordml/symex" xmlns:wpg="http://schemas.microsoft.com/office/word/2010/wordprocessingGroup" xmlns:wpi="http://schemas.microsoft.com/office/word/2010/wordprocessingInk" xmlns:wne="http://schemas.microsoft.com/office/word/2006/wordml" xmlns:wps="http://schemas.microsoft.com/office/word/2010/wordprocessingShape" mc:Ignorable="w14 w15 w16se w16cid w16 w16cex wp14">
   <w:p>
     <w:pPr>
-      <w:pStyle w:val="Header"/>
+      <w:pStyle w:val="Encabezado"/>
     </w:pPr>
     <w:r>
       <w:rPr>
@@ -2493,7 +3273,7 @@
         <w:lang w:val="en-US" w:eastAsia="ja-JP"/>
       </w:rPr>
       <w:drawing>
-        <wp:inline distT="0" distB="0" distL="0" distR="0" wp14:anchorId="45461574" wp14:editId="2CB1DFFA">
+        <wp:inline distT="0" distB="0" distL="0" distR="0" wp14:anchorId="3B68C5A1" wp14:editId="3D728243">
           <wp:extent cx="612775" cy="649287"/>
           <wp:effectExtent l="19050" t="0" r="0" b="0"/>
           <wp:docPr id="4" name="Imagen 1" descr="http://heraldicaargentina.com.ar/1-U-TecnologicaNacional.gif"/>
@@ -2576,8 +3356,105 @@
 </w:hdr>
 </file>
 
+<file path=word/numbering.xml><?xml version="1.0" encoding="utf-8"?>
+<w:numbering xmlns:wpc="http://schemas.microsoft.com/office/word/2010/wordprocessingCanvas" xmlns:cx="http://schemas.microsoft.com/office/drawing/2014/chartex" xmlns:cx1="http://schemas.microsoft.com/office/drawing/2015/9/8/chartex" xmlns:cx2="http://schemas.microsoft.com/office/drawing/2015/10/21/chartex" xmlns:cx3="http://schemas.microsoft.com/office/drawing/2016/5/9/chartex" xmlns:cx4="http://schemas.microsoft.com/office/drawing/2016/5/10/chartex" xmlns:cx5="http://schemas.microsoft.com/office/drawing/2016/5/11/chartex" xmlns:cx6="http://schemas.microsoft.com/office/drawing/2016/5/12/chartex" xmlns:cx7="http://schemas.microsoft.com/office/drawing/2016/5/13/chartex" xmlns:cx8="http://schemas.microsoft.com/office/drawing/2016/5/14/chartex" xmlns:mc="http://schemas.openxmlformats.org/markup-compatibility/2006" xmlns:aink="http://schemas.microsoft.com/office/drawing/2016/ink" xmlns:am3d="http://schemas.microsoft.com/office/drawing/2017/model3d" xmlns:o="urn:schemas-microsoft-com:office:office" xmlns:r="http://schemas.openxmlformats.org/officeDocument/2006/relationships" xmlns:m="http://schemas.openxmlformats.org/officeDocument/2006/math" xmlns:v="urn:schemas-microsoft-com:vml" xmlns:wp14="http://schemas.microsoft.com/office/word/2010/wordprocessingDrawing" xmlns:wp="http://schemas.openxmlformats.org/drawingml/2006/wordprocessingDrawing" xmlns:w10="urn:schemas-microsoft-com:office:word" xmlns:w="http://schemas.openxmlformats.org/wordprocessingml/2006/main" xmlns:w14="http://schemas.microsoft.com/office/word/2010/wordml" xmlns:w15="http://schemas.microsoft.com/office/word/2012/wordml" xmlns:w16cex="http://schemas.microsoft.com/office/word/2018/wordml/cex" xmlns:w16cid="http://schemas.microsoft.com/office/word/2016/wordml/cid" xmlns:w16="http://schemas.microsoft.com/office/word/2018/wordml" xmlns:w16se="http://schemas.microsoft.com/office/word/2015/wordml/symex" xmlns:wpg="http://schemas.microsoft.com/office/word/2010/wordprocessingGroup" xmlns:wpi="http://schemas.microsoft.com/office/word/2010/wordprocessingInk" xmlns:wne="http://schemas.microsoft.com/office/word/2006/wordml" xmlns:wps="http://schemas.microsoft.com/office/word/2010/wordprocessingShape" mc:Ignorable="w14 w15 w16se w16cid w16 w16cex wp14">
+  <w:abstractNum w:abstractNumId="0" w15:restartNumberingAfterBreak="0">
+    <w:nsid w:val="7B426E90"/>
+    <w:multiLevelType w:val="hybridMultilevel"/>
+    <w:tmpl w:val="0284CBF8"/>
+    <w:lvl w:ilvl="0" w:tplc="2C0A0015">
+      <w:start w:val="1"/>
+      <w:numFmt w:val="upperLetter"/>
+      <w:lvlText w:val="%1."/>
+      <w:lvlJc w:val="left"/>
+      <w:pPr>
+        <w:ind w:left="720" w:hanging="360"/>
+      </w:pPr>
+      <w:rPr>
+        <w:rFonts w:hint="default"/>
+      </w:rPr>
+    </w:lvl>
+    <w:lvl w:ilvl="1" w:tplc="2C0A0019">
+      <w:start w:val="1"/>
+      <w:numFmt w:val="lowerLetter"/>
+      <w:lvlText w:val="%2."/>
+      <w:lvlJc w:val="left"/>
+      <w:pPr>
+        <w:ind w:left="1440" w:hanging="360"/>
+      </w:pPr>
+    </w:lvl>
+    <w:lvl w:ilvl="2" w:tplc="2C0A001B">
+      <w:start w:val="1"/>
+      <w:numFmt w:val="lowerRoman"/>
+      <w:lvlText w:val="%3."/>
+      <w:lvlJc w:val="right"/>
+      <w:pPr>
+        <w:ind w:left="2160" w:hanging="180"/>
+      </w:pPr>
+    </w:lvl>
+    <w:lvl w:ilvl="3" w:tplc="2C0A000F">
+      <w:start w:val="1"/>
+      <w:numFmt w:val="decimal"/>
+      <w:lvlText w:val="%4."/>
+      <w:lvlJc w:val="left"/>
+      <w:pPr>
+        <w:ind w:left="2880" w:hanging="360"/>
+      </w:pPr>
+    </w:lvl>
+    <w:lvl w:ilvl="4" w:tplc="2C0A0019" w:tentative="1">
+      <w:start w:val="1"/>
+      <w:numFmt w:val="lowerLetter"/>
+      <w:lvlText w:val="%5."/>
+      <w:lvlJc w:val="left"/>
+      <w:pPr>
+        <w:ind w:left="3600" w:hanging="360"/>
+      </w:pPr>
+    </w:lvl>
+    <w:lvl w:ilvl="5" w:tplc="2C0A001B" w:tentative="1">
+      <w:start w:val="1"/>
+      <w:numFmt w:val="lowerRoman"/>
+      <w:lvlText w:val="%6."/>
+      <w:lvlJc w:val="right"/>
+      <w:pPr>
+        <w:ind w:left="4320" w:hanging="180"/>
+      </w:pPr>
+    </w:lvl>
+    <w:lvl w:ilvl="6" w:tplc="2C0A000F" w:tentative="1">
+      <w:start w:val="1"/>
+      <w:numFmt w:val="decimal"/>
+      <w:lvlText w:val="%7."/>
+      <w:lvlJc w:val="left"/>
+      <w:pPr>
+        <w:ind w:left="5040" w:hanging="360"/>
+      </w:pPr>
+    </w:lvl>
+    <w:lvl w:ilvl="7" w:tplc="2C0A0019" w:tentative="1">
+      <w:start w:val="1"/>
+      <w:numFmt w:val="lowerLetter"/>
+      <w:lvlText w:val="%8."/>
+      <w:lvlJc w:val="left"/>
+      <w:pPr>
+        <w:ind w:left="5760" w:hanging="360"/>
+      </w:pPr>
+    </w:lvl>
+    <w:lvl w:ilvl="8" w:tplc="2C0A001B" w:tentative="1">
+      <w:start w:val="1"/>
+      <w:numFmt w:val="lowerRoman"/>
+      <w:lvlText w:val="%9."/>
+      <w:lvlJc w:val="right"/>
+      <w:pPr>
+        <w:ind w:left="6480" w:hanging="180"/>
+      </w:pPr>
+    </w:lvl>
+  </w:abstractNum>
+  <w:num w:numId="1">
+    <w:abstractNumId w:val="0"/>
+  </w:num>
+</w:numbering>
+</file>
+
 <file path=word/styles.xml><?xml version="1.0" encoding="utf-8"?>
-<w:styles xmlns:mc="http://schemas.openxmlformats.org/markup-compatibility/2006" xmlns:r="http://schemas.openxmlformats.org/officeDocument/2006/relationships" xmlns:w="http://schemas.openxmlformats.org/wordprocessingml/2006/main" xmlns:w14="http://schemas.microsoft.com/office/word/2010/wordml" xmlns:w15="http://schemas.microsoft.com/office/word/2012/wordml" xmlns:w16se="http://schemas.microsoft.com/office/word/2015/wordml/symex" mc:Ignorable="w14 w15 w16se">
+<w:styles xmlns:mc="http://schemas.openxmlformats.org/markup-compatibility/2006" xmlns:r="http://schemas.openxmlformats.org/officeDocument/2006/relationships" xmlns:w="http://schemas.openxmlformats.org/wordprocessingml/2006/main" xmlns:w14="http://schemas.microsoft.com/office/word/2010/wordml" xmlns:w15="http://schemas.microsoft.com/office/word/2012/wordml" xmlns:w16cex="http://schemas.microsoft.com/office/word/2018/wordml/cex" xmlns:w16cid="http://schemas.microsoft.com/office/word/2016/wordml/cid" xmlns:w16="http://schemas.microsoft.com/office/word/2018/wordml" xmlns:w16se="http://schemas.microsoft.com/office/word/2015/wordml/symex" mc:Ignorable="w14 w15 w16se w16cid w16 w16cex">
   <w:docDefaults>
     <w:rPrDefault>
       <w:rPr>
@@ -2593,7 +3470,7 @@
       </w:pPr>
     </w:pPrDefault>
   </w:docDefaults>
-  <w:latentStyles w:defLockedState="0" w:defUIPriority="99" w:defSemiHidden="0" w:defUnhideWhenUsed="0" w:defQFormat="0" w:count="371">
+  <w:latentStyles w:defLockedState="0" w:defUIPriority="99" w:defSemiHidden="0" w:defUnhideWhenUsed="0" w:defQFormat="0" w:count="376">
     <w:lsdException w:name="Normal" w:uiPriority="0" w:qFormat="1"/>
     <w:lsdException w:name="heading 1" w:uiPriority="9" w:qFormat="1"/>
     <w:lsdException w:name="heading 2" w:semiHidden="1" w:uiPriority="9" w:unhideWhenUsed="1" w:qFormat="1"/>
@@ -2965,6 +3842,11 @@
     <w:lsdException w:name="List Table 5 Dark Accent 6" w:uiPriority="50"/>
     <w:lsdException w:name="List Table 6 Colorful Accent 6" w:uiPriority="51"/>
     <w:lsdException w:name="List Table 7 Colorful Accent 6" w:uiPriority="52"/>
+    <w:lsdException w:name="Mention" w:semiHidden="1" w:unhideWhenUsed="1"/>
+    <w:lsdException w:name="Smart Hyperlink" w:semiHidden="1" w:unhideWhenUsed="1"/>
+    <w:lsdException w:name="Hashtag" w:semiHidden="1" w:unhideWhenUsed="1"/>
+    <w:lsdException w:name="Unresolved Mention" w:semiHidden="1" w:unhideWhenUsed="1"/>
+    <w:lsdException w:name="Smart Link" w:semiHidden="1" w:unhideWhenUsed="1"/>
   </w:latentStyles>
   <w:style w:type="paragraph" w:default="1" w:styleId="Normal">
     <w:name w:val="Normal"/>
@@ -2978,13 +3860,13 @@
       <w:lang w:val="es-AR" w:eastAsia="en-US"/>
     </w:rPr>
   </w:style>
-  <w:style w:type="character" w:default="1" w:styleId="DefaultParagraphFont">
+  <w:style w:type="character" w:default="1" w:styleId="Fuentedeprrafopredeter">
     <w:name w:val="Default Paragraph Font"/>
     <w:uiPriority w:val="1"/>
     <w:semiHidden/>
     <w:unhideWhenUsed/>
   </w:style>
-  <w:style w:type="table" w:default="1" w:styleId="TableNormal">
+  <w:style w:type="table" w:default="1" w:styleId="Tablanormal">
     <w:name w:val="Normal Table"/>
     <w:uiPriority w:val="99"/>
     <w:semiHidden/>
@@ -2999,16 +3881,16 @@
       </w:tblCellMar>
     </w:tblPr>
   </w:style>
-  <w:style w:type="numbering" w:default="1" w:styleId="NoList">
+  <w:style w:type="numbering" w:default="1" w:styleId="Sinlista">
     <w:name w:val="No List"/>
     <w:uiPriority w:val="99"/>
     <w:semiHidden/>
     <w:unhideWhenUsed/>
   </w:style>
-  <w:style w:type="paragraph" w:styleId="Header">
+  <w:style w:type="paragraph" w:styleId="Encabezado">
     <w:name w:val="header"/>
     <w:basedOn w:val="Normal"/>
-    <w:link w:val="HeaderChar"/>
+    <w:link w:val="EncabezadoCar"/>
     <w:uiPriority w:val="99"/>
     <w:unhideWhenUsed/>
     <w:rsid w:val="00AA4173"/>
@@ -3020,17 +3902,17 @@
       <w:spacing w:after="0" w:line="240" w:lineRule="auto"/>
     </w:pPr>
   </w:style>
-  <w:style w:type="character" w:customStyle="1" w:styleId="HeaderChar">
-    <w:name w:val="Header Char"/>
-    <w:basedOn w:val="DefaultParagraphFont"/>
-    <w:link w:val="Header"/>
+  <w:style w:type="character" w:customStyle="1" w:styleId="EncabezadoCar">
+    <w:name w:val="Encabezado Car"/>
+    <w:basedOn w:val="Fuentedeprrafopredeter"/>
+    <w:link w:val="Encabezado"/>
     <w:uiPriority w:val="99"/>
     <w:rsid w:val="00AA4173"/>
   </w:style>
-  <w:style w:type="paragraph" w:styleId="Footer">
+  <w:style w:type="paragraph" w:styleId="Piedepgina">
     <w:name w:val="footer"/>
     <w:basedOn w:val="Normal"/>
-    <w:link w:val="FooterChar"/>
+    <w:link w:val="PiedepginaCar"/>
     <w:uiPriority w:val="99"/>
     <w:unhideWhenUsed/>
     <w:rsid w:val="00AA4173"/>
@@ -3042,12 +3924,58 @@
       <w:spacing w:after="0" w:line="240" w:lineRule="auto"/>
     </w:pPr>
   </w:style>
-  <w:style w:type="character" w:customStyle="1" w:styleId="FooterChar">
-    <w:name w:val="Footer Char"/>
-    <w:basedOn w:val="DefaultParagraphFont"/>
-    <w:link w:val="Footer"/>
+  <w:style w:type="character" w:customStyle="1" w:styleId="PiedepginaCar">
+    <w:name w:val="Pie de página Car"/>
+    <w:basedOn w:val="Fuentedeprrafopredeter"/>
+    <w:link w:val="Piedepgina"/>
     <w:uiPriority w:val="99"/>
     <w:rsid w:val="00AA4173"/>
+  </w:style>
+  <w:style w:type="character" w:styleId="Hipervnculo">
+    <w:name w:val="Hyperlink"/>
+    <w:basedOn w:val="Fuentedeprrafopredeter"/>
+    <w:uiPriority w:val="99"/>
+    <w:unhideWhenUsed/>
+    <w:rsid w:val="001022DD"/>
+    <w:rPr>
+      <w:color w:val="0563C1" w:themeColor="hyperlink"/>
+      <w:u w:val="single"/>
+    </w:rPr>
+  </w:style>
+  <w:style w:type="character" w:styleId="Mencinsinresolver">
+    <w:name w:val="Unresolved Mention"/>
+    <w:basedOn w:val="Fuentedeprrafopredeter"/>
+    <w:uiPriority w:val="99"/>
+    <w:semiHidden/>
+    <w:unhideWhenUsed/>
+    <w:rsid w:val="001022DD"/>
+    <w:rPr>
+      <w:color w:val="605E5C"/>
+      <w:shd w:val="clear" w:color="auto" w:fill="E1DFDD"/>
+    </w:rPr>
+  </w:style>
+  <w:style w:type="paragraph" w:styleId="Prrafodelista">
+    <w:name w:val="List Paragraph"/>
+    <w:basedOn w:val="Normal"/>
+    <w:uiPriority w:val="34"/>
+    <w:qFormat/>
+    <w:rsid w:val="00771F34"/>
+    <w:pPr>
+      <w:ind w:left="720"/>
+      <w:contextualSpacing/>
+    </w:pPr>
+  </w:style>
+  <w:style w:type="character" w:styleId="Hipervnculovisitado">
+    <w:name w:val="FollowedHyperlink"/>
+    <w:basedOn w:val="Fuentedeprrafopredeter"/>
+    <w:uiPriority w:val="99"/>
+    <w:semiHidden/>
+    <w:unhideWhenUsed/>
+    <w:rsid w:val="00996DD1"/>
+    <w:rPr>
+      <w:color w:val="954F72" w:themeColor="followedHyperlink"/>
+      <w:u w:val="single"/>
+    </w:rPr>
   </w:style>
 </w:styles>
 </file>

</xml_diff>